<commit_message>
Accidentally checked in local property values
</commit_message>
<xml_diff>
--- a/MavenCucumberSeleniumWebDriverJUnitPrototypePractice.docx
+++ b/MavenCucumberSeleniumWebDriverJUnitPrototypePractice.docx
@@ -37,15 +37,7 @@
         <w:t xml:space="preserve"> tests</w:t>
       </w:r>
       <w:r>
-        <w:t xml:space="preserve"> (</w:t>
-      </w:r>
-      <w:proofErr w:type="spellStart"/>
-      <w:r>
-        <w:t>JUnit</w:t>
-      </w:r>
-      <w:proofErr w:type="spellEnd"/>
-      <w:r>
-        <w:t>)</w:t>
+        <w:t xml:space="preserve"> (JUnit)</w:t>
       </w:r>
       <w:r>
         <w:t xml:space="preserve"> </w:t>
@@ -81,23 +73,18 @@
         <w:t xml:space="preserve"> Selenium</w:t>
       </w:r>
       <w:r>
+        <w:t xml:space="preserve"> WebDriver</w:t>
+      </w:r>
+      <w:r>
         <w:t xml:space="preserve"> </w:t>
       </w:r>
-      <w:proofErr w:type="spellStart"/>
-      <w:r>
-        <w:t>WebDriver</w:t>
-      </w:r>
-      <w:proofErr w:type="spellEnd"/>
+      <w:r>
+        <w:t>and</w:t>
+      </w:r>
       <w:r>
         <w:t xml:space="preserve"> </w:t>
       </w:r>
       <w:r>
-        <w:t>and</w:t>
-      </w:r>
-      <w:r>
-        <w:t xml:space="preserve"> </w:t>
-      </w:r>
-      <w:r>
         <w:t xml:space="preserve">a </w:t>
       </w:r>
       <w:r>
@@ -107,13 +94,8 @@
         <w:t>environment</w:t>
       </w:r>
       <w:r>
-        <w:t xml:space="preserve"> such as </w:t>
-      </w:r>
-      <w:proofErr w:type="spellStart"/>
-      <w:r>
-        <w:t>PhantomJS</w:t>
-      </w:r>
-      <w:proofErr w:type="spellEnd"/>
+        <w:t xml:space="preserve"> such as PhantomJS</w:t>
+      </w:r>
       <w:r>
         <w:t xml:space="preserve"> Driver</w:t>
       </w:r>
@@ -148,35 +130,20 @@
         <w:t xml:space="preserve"> to execute an automated testing solution using </w:t>
       </w:r>
       <w:r>
-        <w:t xml:space="preserve">Cucumber, Selenium </w:t>
-      </w:r>
-      <w:proofErr w:type="spellStart"/>
-      <w:r>
-        <w:t>WebDriver</w:t>
-      </w:r>
-      <w:proofErr w:type="spellEnd"/>
+        <w:t>Cucumber, Selenium WebDriver, PhatomJS</w:t>
+      </w:r>
+      <w:r>
+        <w:t xml:space="preserve"> Driver</w:t>
+      </w:r>
       <w:r>
         <w:t xml:space="preserve">, </w:t>
       </w:r>
-      <w:proofErr w:type="spellStart"/>
-      <w:r>
-        <w:t>PhatomJS</w:t>
-      </w:r>
-      <w:proofErr w:type="spellEnd"/>
-      <w:r>
-        <w:t xml:space="preserve"> Driver</w:t>
-      </w:r>
-      <w:r>
-        <w:t xml:space="preserve">, </w:t>
-      </w:r>
       <w:r>
         <w:t xml:space="preserve">and </w:t>
       </w:r>
-      <w:proofErr w:type="spellStart"/>
       <w:r>
         <w:t>JUnit</w:t>
       </w:r>
-      <w:proofErr w:type="spellEnd"/>
       <w:r>
         <w:t>.</w:t>
       </w:r>
@@ -245,11 +212,9 @@
               </w:rPr>
               <w:t>&lt;</w:t>
             </w:r>
-            <w:proofErr w:type="gramStart"/>
             <w:r>
               <w:t>dependency</w:t>
             </w:r>
-            <w:proofErr w:type="gramEnd"/>
             <w:r>
               <w:rPr>
                 <w:color w:val="008080"/>
@@ -273,38 +238,30 @@
               </w:rPr>
               <w:t>&lt;</w:t>
             </w:r>
-            <w:proofErr w:type="spellStart"/>
-            <w:proofErr w:type="gramStart"/>
             <w:r>
               <w:t>groupId</w:t>
             </w:r>
-            <w:proofErr w:type="spellEnd"/>
-            <w:proofErr w:type="gramEnd"/>
-            <w:r>
-              <w:rPr>
-                <w:color w:val="008080"/>
-              </w:rPr>
-              <w:t>&gt;</w:t>
-            </w:r>
-            <w:proofErr w:type="spellStart"/>
+            <w:r>
+              <w:rPr>
+                <w:color w:val="008080"/>
+              </w:rPr>
+              <w:t>&gt;</w:t>
+            </w:r>
             <w:r>
               <w:rPr>
                 <w:color w:val="000000"/>
               </w:rPr>
               <w:t>info.cukes</w:t>
             </w:r>
-            <w:proofErr w:type="spellEnd"/>
             <w:r>
               <w:rPr>
                 <w:color w:val="008080"/>
               </w:rPr>
               <w:t>&lt;/</w:t>
             </w:r>
-            <w:proofErr w:type="spellStart"/>
             <w:r>
               <w:t>groupId</w:t>
             </w:r>
-            <w:proofErr w:type="spellEnd"/>
             <w:r>
               <w:rPr>
                 <w:color w:val="008080"/>
@@ -328,13 +285,9 @@
               </w:rPr>
               <w:t>&lt;</w:t>
             </w:r>
-            <w:proofErr w:type="spellStart"/>
-            <w:proofErr w:type="gramStart"/>
             <w:r>
               <w:t>artifactId</w:t>
             </w:r>
-            <w:proofErr w:type="spellEnd"/>
-            <w:proofErr w:type="gramEnd"/>
             <w:r>
               <w:rPr>
                 <w:color w:val="008080"/>
@@ -353,11 +306,9 @@
               </w:rPr>
               <w:t>&lt;/</w:t>
             </w:r>
-            <w:proofErr w:type="spellStart"/>
             <w:r>
               <w:t>artifactId</w:t>
             </w:r>
-            <w:proofErr w:type="spellEnd"/>
             <w:r>
               <w:rPr>
                 <w:color w:val="008080"/>
@@ -381,11 +332,9 @@
               </w:rPr>
               <w:t>&lt;</w:t>
             </w:r>
-            <w:proofErr w:type="gramStart"/>
             <w:r>
               <w:t>version</w:t>
             </w:r>
-            <w:proofErr w:type="gramEnd"/>
             <w:r>
               <w:rPr>
                 <w:color w:val="008080"/>
@@ -438,11 +387,9 @@
               </w:rPr>
               <w:t>&lt;</w:t>
             </w:r>
-            <w:proofErr w:type="gramStart"/>
             <w:r>
               <w:t>dependency</w:t>
             </w:r>
-            <w:proofErr w:type="gramEnd"/>
             <w:r>
               <w:rPr>
                 <w:color w:val="008080"/>
@@ -463,38 +410,30 @@
               </w:rPr>
               <w:t>&lt;</w:t>
             </w:r>
-            <w:proofErr w:type="spellStart"/>
-            <w:proofErr w:type="gramStart"/>
             <w:r>
               <w:t>groupId</w:t>
             </w:r>
-            <w:proofErr w:type="spellEnd"/>
-            <w:proofErr w:type="gramEnd"/>
-            <w:r>
-              <w:rPr>
-                <w:color w:val="008080"/>
-              </w:rPr>
-              <w:t>&gt;</w:t>
-            </w:r>
-            <w:proofErr w:type="spellStart"/>
+            <w:r>
+              <w:rPr>
+                <w:color w:val="008080"/>
+              </w:rPr>
+              <w:t>&gt;</w:t>
+            </w:r>
             <w:r>
               <w:rPr>
                 <w:color w:val="000000"/>
               </w:rPr>
               <w:t>info.cukes</w:t>
             </w:r>
-            <w:proofErr w:type="spellEnd"/>
             <w:r>
               <w:rPr>
                 <w:color w:val="008080"/>
               </w:rPr>
               <w:t>&lt;/</w:t>
             </w:r>
-            <w:proofErr w:type="spellStart"/>
             <w:r>
               <w:t>groupId</w:t>
             </w:r>
-            <w:proofErr w:type="spellEnd"/>
             <w:r>
               <w:rPr>
                 <w:color w:val="008080"/>
@@ -512,13 +451,9 @@
               </w:rPr>
               <w:t>&lt;</w:t>
             </w:r>
-            <w:proofErr w:type="spellStart"/>
-            <w:proofErr w:type="gramStart"/>
             <w:r>
               <w:t>artifactId</w:t>
             </w:r>
-            <w:proofErr w:type="spellEnd"/>
-            <w:proofErr w:type="gramEnd"/>
             <w:r>
               <w:rPr>
                 <w:color w:val="008080"/>
@@ -531,7 +466,6 @@
               </w:rPr>
               <w:t>cucumber-</w:t>
             </w:r>
-            <w:proofErr w:type="spellStart"/>
             <w:r>
               <w:rPr>
                 <w:color w:val="000000"/>
@@ -539,18 +473,15 @@
               </w:rPr>
               <w:t>picocontainer</w:t>
             </w:r>
-            <w:proofErr w:type="spellEnd"/>
             <w:r>
               <w:rPr>
                 <w:color w:val="008080"/>
               </w:rPr>
               <w:t>&lt;/</w:t>
             </w:r>
-            <w:proofErr w:type="spellStart"/>
             <w:r>
               <w:t>artifactId</w:t>
             </w:r>
-            <w:proofErr w:type="spellEnd"/>
             <w:r>
               <w:rPr>
                 <w:color w:val="008080"/>
@@ -571,11 +502,9 @@
               </w:rPr>
               <w:t>&lt;</w:t>
             </w:r>
-            <w:proofErr w:type="gramStart"/>
             <w:r>
               <w:t>version</w:t>
             </w:r>
-            <w:proofErr w:type="gramEnd"/>
             <w:r>
               <w:rPr>
                 <w:color w:val="008080"/>
@@ -628,11 +557,9 @@
               </w:rPr>
               <w:t>&lt;</w:t>
             </w:r>
-            <w:proofErr w:type="gramStart"/>
             <w:r>
               <w:t>dependency</w:t>
             </w:r>
-            <w:proofErr w:type="gramEnd"/>
             <w:r>
               <w:rPr>
                 <w:color w:val="008080"/>
@@ -653,38 +580,30 @@
               </w:rPr>
               <w:t>&lt;</w:t>
             </w:r>
-            <w:proofErr w:type="spellStart"/>
-            <w:proofErr w:type="gramStart"/>
             <w:r>
               <w:t>groupId</w:t>
             </w:r>
-            <w:proofErr w:type="spellEnd"/>
-            <w:proofErr w:type="gramEnd"/>
-            <w:r>
-              <w:rPr>
-                <w:color w:val="008080"/>
-              </w:rPr>
-              <w:t>&gt;</w:t>
-            </w:r>
-            <w:proofErr w:type="spellStart"/>
+            <w:r>
+              <w:rPr>
+                <w:color w:val="008080"/>
+              </w:rPr>
+              <w:t>&gt;</w:t>
+            </w:r>
             <w:r>
               <w:rPr>
                 <w:color w:val="000000"/>
               </w:rPr>
               <w:t>info.cukes</w:t>
             </w:r>
-            <w:proofErr w:type="spellEnd"/>
             <w:r>
               <w:rPr>
                 <w:color w:val="008080"/>
               </w:rPr>
               <w:t>&lt;/</w:t>
             </w:r>
-            <w:proofErr w:type="spellStart"/>
             <w:r>
               <w:t>groupId</w:t>
             </w:r>
-            <w:proofErr w:type="spellEnd"/>
             <w:r>
               <w:rPr>
                 <w:color w:val="008080"/>
@@ -705,13 +624,9 @@
               </w:rPr>
               <w:t>&lt;</w:t>
             </w:r>
-            <w:proofErr w:type="spellStart"/>
-            <w:proofErr w:type="gramStart"/>
             <w:r>
               <w:t>artifactId</w:t>
             </w:r>
-            <w:proofErr w:type="spellEnd"/>
-            <w:proofErr w:type="gramEnd"/>
             <w:r>
               <w:rPr>
                 <w:color w:val="008080"/>
@@ -724,7 +639,6 @@
               </w:rPr>
               <w:t>cucumber-</w:t>
             </w:r>
-            <w:proofErr w:type="spellStart"/>
             <w:r>
               <w:rPr>
                 <w:color w:val="000000"/>
@@ -732,18 +646,15 @@
               </w:rPr>
               <w:t>junit</w:t>
             </w:r>
-            <w:proofErr w:type="spellEnd"/>
             <w:r>
               <w:rPr>
                 <w:color w:val="008080"/>
               </w:rPr>
               <w:t>&lt;/</w:t>
             </w:r>
-            <w:proofErr w:type="spellStart"/>
             <w:r>
               <w:t>artifactId</w:t>
             </w:r>
-            <w:proofErr w:type="spellEnd"/>
             <w:r>
               <w:rPr>
                 <w:color w:val="008080"/>
@@ -764,11 +675,9 @@
               </w:rPr>
               <w:t>&lt;</w:t>
             </w:r>
-            <w:proofErr w:type="gramStart"/>
             <w:r>
               <w:t>version</w:t>
             </w:r>
-            <w:proofErr w:type="gramEnd"/>
             <w:r>
               <w:rPr>
                 <w:color w:val="008080"/>
@@ -823,13 +732,8 @@
           </w:tcPr>
           <w:p>
             <w:r>
-              <w:t xml:space="preserve">Selenium </w:t>
-            </w:r>
-            <w:proofErr w:type="spellStart"/>
-            <w:r>
-              <w:t>WebDriver</w:t>
-            </w:r>
-            <w:proofErr w:type="spellEnd"/>
+              <w:t>Selenium WebDriver</w:t>
+            </w:r>
           </w:p>
         </w:tc>
         <w:tc>
@@ -843,11 +747,9 @@
               </w:rPr>
               <w:t>&lt;</w:t>
             </w:r>
-            <w:proofErr w:type="gramStart"/>
             <w:r>
               <w:t>dependency</w:t>
             </w:r>
-            <w:proofErr w:type="gramEnd"/>
             <w:r>
               <w:rPr>
                 <w:color w:val="008080"/>
@@ -878,36 +780,30 @@
               </w:rPr>
               <w:t>&lt;</w:t>
             </w:r>
-            <w:proofErr w:type="spellStart"/>
             <w:r>
               <w:t>groupId</w:t>
             </w:r>
-            <w:proofErr w:type="spellEnd"/>
-            <w:r>
-              <w:rPr>
-                <w:color w:val="008080"/>
-              </w:rPr>
-              <w:t>&gt;</w:t>
-            </w:r>
-            <w:proofErr w:type="spellStart"/>
+            <w:r>
+              <w:rPr>
+                <w:color w:val="008080"/>
+              </w:rPr>
+              <w:t>&gt;</w:t>
+            </w:r>
             <w:r>
               <w:rPr>
                 <w:color w:val="000000"/>
               </w:rPr>
               <w:t>org.seleniumhq.selenium</w:t>
             </w:r>
-            <w:proofErr w:type="spellEnd"/>
             <w:r>
               <w:rPr>
                 <w:color w:val="008080"/>
               </w:rPr>
               <w:t>&lt;/</w:t>
             </w:r>
-            <w:proofErr w:type="spellStart"/>
             <w:r>
               <w:t>groupId</w:t>
             </w:r>
-            <w:proofErr w:type="spellEnd"/>
             <w:r>
               <w:rPr>
                 <w:color w:val="008080"/>
@@ -928,13 +824,9 @@
               </w:rPr>
               <w:t>&lt;</w:t>
             </w:r>
-            <w:proofErr w:type="spellStart"/>
-            <w:proofErr w:type="gramStart"/>
             <w:r>
               <w:t>artifactId</w:t>
             </w:r>
-            <w:proofErr w:type="spellEnd"/>
-            <w:proofErr w:type="gramEnd"/>
             <w:r>
               <w:rPr>
                 <w:color w:val="008080"/>
@@ -960,11 +852,9 @@
               </w:rPr>
               <w:t>&lt;/</w:t>
             </w:r>
-            <w:proofErr w:type="spellStart"/>
             <w:r>
               <w:t>artifactId</w:t>
             </w:r>
-            <w:proofErr w:type="spellEnd"/>
             <w:r>
               <w:rPr>
                 <w:color w:val="008080"/>
@@ -985,11 +875,9 @@
               </w:rPr>
               <w:t>&lt;</w:t>
             </w:r>
-            <w:proofErr w:type="gramStart"/>
             <w:r>
               <w:t>version</w:t>
             </w:r>
-            <w:proofErr w:type="gramEnd"/>
             <w:r>
               <w:rPr>
                 <w:color w:val="008080"/>
@@ -1042,11 +930,9 @@
               </w:rPr>
               <w:t>&lt;</w:t>
             </w:r>
-            <w:proofErr w:type="gramStart"/>
             <w:r>
               <w:t>dependency</w:t>
             </w:r>
-            <w:proofErr w:type="gramEnd"/>
             <w:r>
               <w:rPr>
                 <w:color w:val="008080"/>
@@ -1077,36 +963,30 @@
               </w:rPr>
               <w:t>&lt;</w:t>
             </w:r>
-            <w:proofErr w:type="spellStart"/>
             <w:r>
               <w:t>groupId</w:t>
             </w:r>
-            <w:proofErr w:type="spellEnd"/>
-            <w:r>
-              <w:rPr>
-                <w:color w:val="008080"/>
-              </w:rPr>
-              <w:t>&gt;</w:t>
-            </w:r>
-            <w:proofErr w:type="spellStart"/>
+            <w:r>
+              <w:rPr>
+                <w:color w:val="008080"/>
+              </w:rPr>
+              <w:t>&gt;</w:t>
+            </w:r>
             <w:r>
               <w:rPr>
                 <w:color w:val="000000"/>
               </w:rPr>
               <w:t>org.seleniumhq.selenium</w:t>
             </w:r>
-            <w:proofErr w:type="spellEnd"/>
             <w:r>
               <w:rPr>
                 <w:color w:val="008080"/>
               </w:rPr>
               <w:t>&lt;/</w:t>
             </w:r>
-            <w:proofErr w:type="spellStart"/>
             <w:r>
               <w:t>groupId</w:t>
             </w:r>
-            <w:proofErr w:type="spellEnd"/>
             <w:r>
               <w:rPr>
                 <w:color w:val="008080"/>
@@ -1127,13 +1007,9 @@
               </w:rPr>
               <w:t>&lt;</w:t>
             </w:r>
-            <w:proofErr w:type="spellStart"/>
-            <w:proofErr w:type="gramStart"/>
             <w:r>
               <w:t>artifactId</w:t>
             </w:r>
-            <w:proofErr w:type="spellEnd"/>
-            <w:proofErr w:type="gramEnd"/>
             <w:r>
               <w:rPr>
                 <w:color w:val="008080"/>
@@ -1159,11 +1035,9 @@
               </w:rPr>
               <w:t>&lt;/</w:t>
             </w:r>
-            <w:proofErr w:type="spellStart"/>
             <w:r>
               <w:t>artifactId</w:t>
             </w:r>
-            <w:proofErr w:type="spellEnd"/>
             <w:r>
               <w:rPr>
                 <w:color w:val="008080"/>
@@ -1184,11 +1058,9 @@
               </w:rPr>
               <w:t>&lt;</w:t>
             </w:r>
-            <w:proofErr w:type="gramStart"/>
             <w:r>
               <w:t>version</w:t>
             </w:r>
-            <w:proofErr w:type="gramEnd"/>
             <w:r>
               <w:rPr>
                 <w:color w:val="008080"/>
@@ -1246,11 +1118,9 @@
               </w:rPr>
               <w:t>&lt;</w:t>
             </w:r>
-            <w:proofErr w:type="gramStart"/>
             <w:r>
               <w:t>dependency</w:t>
             </w:r>
-            <w:proofErr w:type="gramEnd"/>
             <w:r>
               <w:rPr>
                 <w:color w:val="008080"/>
@@ -1270,36 +1140,30 @@
               </w:rPr>
               <w:t>&lt;</w:t>
             </w:r>
-            <w:proofErr w:type="spellStart"/>
             <w:r>
               <w:t>groupId</w:t>
             </w:r>
-            <w:proofErr w:type="spellEnd"/>
-            <w:r>
-              <w:rPr>
-                <w:color w:val="008080"/>
-              </w:rPr>
-              <w:t>&gt;</w:t>
-            </w:r>
-            <w:proofErr w:type="spellStart"/>
+            <w:r>
+              <w:rPr>
+                <w:color w:val="008080"/>
+              </w:rPr>
+              <w:t>&gt;</w:t>
+            </w:r>
             <w:r>
               <w:rPr>
                 <w:color w:val="000000"/>
               </w:rPr>
               <w:t>org.seleniumhq.selenium</w:t>
             </w:r>
-            <w:proofErr w:type="spellEnd"/>
             <w:r>
               <w:rPr>
                 <w:color w:val="008080"/>
               </w:rPr>
               <w:t>&lt;/</w:t>
             </w:r>
-            <w:proofErr w:type="spellStart"/>
             <w:r>
               <w:t>groupId</w:t>
             </w:r>
-            <w:proofErr w:type="spellEnd"/>
             <w:r>
               <w:rPr>
                 <w:color w:val="008080"/>
@@ -1317,20 +1181,15 @@
               </w:rPr>
               <w:t>&lt;</w:t>
             </w:r>
-            <w:proofErr w:type="spellStart"/>
-            <w:proofErr w:type="gramStart"/>
             <w:r>
               <w:t>artifactId</w:t>
             </w:r>
-            <w:proofErr w:type="spellEnd"/>
-            <w:proofErr w:type="gramEnd"/>
-            <w:r>
-              <w:rPr>
-                <w:color w:val="008080"/>
-              </w:rPr>
-              <w:t>&gt;</w:t>
-            </w:r>
-            <w:proofErr w:type="spellStart"/>
+            <w:r>
+              <w:rPr>
+                <w:color w:val="008080"/>
+              </w:rPr>
+              <w:t>&gt;</w:t>
+            </w:r>
             <w:r>
               <w:rPr>
                 <w:color w:val="000000"/>
@@ -1338,7 +1197,6 @@
               </w:rPr>
               <w:t>htmlunit</w:t>
             </w:r>
-            <w:proofErr w:type="spellEnd"/>
             <w:r>
               <w:rPr>
                 <w:color w:val="000000"/>
@@ -1351,11 +1209,9 @@
               </w:rPr>
               <w:t>&lt;/</w:t>
             </w:r>
-            <w:proofErr w:type="spellStart"/>
             <w:r>
               <w:t>artifactId</w:t>
             </w:r>
-            <w:proofErr w:type="spellEnd"/>
             <w:r>
               <w:rPr>
                 <w:color w:val="008080"/>
@@ -1373,11 +1229,9 @@
               </w:rPr>
               <w:t>&lt;</w:t>
             </w:r>
-            <w:proofErr w:type="gramStart"/>
             <w:r>
               <w:t>version</w:t>
             </w:r>
-            <w:proofErr w:type="gramEnd"/>
             <w:r>
               <w:rPr>
                 <w:color w:val="008080"/>
@@ -1431,14 +1285,12 @@
             <w:tcW w:w="2898" w:type="dxa"/>
           </w:tcPr>
           <w:p>
-            <w:proofErr w:type="spellStart"/>
             <w:r>
               <w:t>PhatomJS</w:t>
             </w:r>
             <w:r>
               <w:t>Driver</w:t>
             </w:r>
-            <w:proofErr w:type="spellEnd"/>
             <w:r>
               <w:t xml:space="preserve"> (Ghost Driver)</w:t>
             </w:r>
@@ -1461,11 +1313,9 @@
               </w:rPr>
               <w:t>&lt;</w:t>
             </w:r>
-            <w:proofErr w:type="gramStart"/>
             <w:r>
               <w:t>dependency</w:t>
             </w:r>
-            <w:proofErr w:type="gramEnd"/>
             <w:r>
               <w:rPr>
                 <w:color w:val="008080"/>
@@ -1483,38 +1333,30 @@
               </w:rPr>
               <w:t>&lt;</w:t>
             </w:r>
-            <w:proofErr w:type="spellStart"/>
-            <w:proofErr w:type="gramStart"/>
             <w:r>
               <w:t>groupId</w:t>
             </w:r>
-            <w:proofErr w:type="spellEnd"/>
-            <w:proofErr w:type="gramEnd"/>
-            <w:r>
-              <w:rPr>
-                <w:color w:val="008080"/>
-              </w:rPr>
-              <w:t>&gt;</w:t>
-            </w:r>
-            <w:proofErr w:type="spellStart"/>
+            <w:r>
+              <w:rPr>
+                <w:color w:val="008080"/>
+              </w:rPr>
+              <w:t>&gt;</w:t>
+            </w:r>
             <w:r>
               <w:rPr>
                 <w:color w:val="000000"/>
               </w:rPr>
               <w:t>com.github.detro</w:t>
             </w:r>
-            <w:proofErr w:type="spellEnd"/>
             <w:r>
               <w:rPr>
                 <w:color w:val="008080"/>
               </w:rPr>
               <w:t>&lt;/</w:t>
             </w:r>
-            <w:proofErr w:type="spellStart"/>
             <w:r>
               <w:t>groupId</w:t>
             </w:r>
-            <w:proofErr w:type="spellEnd"/>
             <w:r>
               <w:rPr>
                 <w:color w:val="008080"/>
@@ -1533,18 +1375,15 @@
               </w:rPr>
               <w:t>&lt;</w:t>
             </w:r>
-            <w:proofErr w:type="spellStart"/>
             <w:r>
               <w:t>artifactId</w:t>
             </w:r>
-            <w:proofErr w:type="spellEnd"/>
-            <w:r>
-              <w:rPr>
-                <w:color w:val="008080"/>
-              </w:rPr>
-              <w:t>&gt;</w:t>
-            </w:r>
-            <w:proofErr w:type="spellStart"/>
+            <w:r>
+              <w:rPr>
+                <w:color w:val="008080"/>
+              </w:rPr>
+              <w:t>&gt;</w:t>
+            </w:r>
             <w:r>
               <w:rPr>
                 <w:color w:val="000000"/>
@@ -1552,18 +1391,15 @@
               </w:rPr>
               <w:t>phantomjsdriver</w:t>
             </w:r>
-            <w:proofErr w:type="spellEnd"/>
             <w:r>
               <w:rPr>
                 <w:color w:val="008080"/>
               </w:rPr>
               <w:t>&lt;/</w:t>
             </w:r>
-            <w:proofErr w:type="spellStart"/>
             <w:r>
               <w:t>artifactId</w:t>
             </w:r>
-            <w:proofErr w:type="spellEnd"/>
             <w:r>
               <w:rPr>
                 <w:color w:val="008080"/>
@@ -1581,11 +1417,9 @@
               </w:rPr>
               <w:t>&lt;</w:t>
             </w:r>
-            <w:proofErr w:type="gramStart"/>
             <w:r>
               <w:t>version</w:t>
             </w:r>
-            <w:proofErr w:type="gramEnd"/>
             <w:r>
               <w:rPr>
                 <w:color w:val="008080"/>
@@ -1640,12 +1474,10 @@
             <w:tcW w:w="2898" w:type="dxa"/>
           </w:tcPr>
           <w:p>
-            <w:proofErr w:type="spellStart"/>
             <w:r>
               <w:lastRenderedPageBreak/>
               <w:t>JUnit</w:t>
             </w:r>
-            <w:proofErr w:type="spellEnd"/>
           </w:p>
         </w:tc>
         <w:tc>
@@ -1659,11 +1491,9 @@
               </w:rPr>
               <w:t>&lt;</w:t>
             </w:r>
-            <w:proofErr w:type="gramStart"/>
             <w:r>
               <w:t>dependency</w:t>
             </w:r>
-            <w:proofErr w:type="gramEnd"/>
             <w:r>
               <w:rPr>
                 <w:color w:val="008080"/>
@@ -1681,20 +1511,15 @@
               </w:rPr>
               <w:t>&lt;</w:t>
             </w:r>
-            <w:proofErr w:type="spellStart"/>
-            <w:proofErr w:type="gramStart"/>
             <w:r>
               <w:t>groupId</w:t>
             </w:r>
-            <w:proofErr w:type="spellEnd"/>
-            <w:proofErr w:type="gramEnd"/>
-            <w:r>
-              <w:rPr>
-                <w:color w:val="008080"/>
-              </w:rPr>
-              <w:t>&gt;</w:t>
-            </w:r>
-            <w:proofErr w:type="spellStart"/>
+            <w:r>
+              <w:rPr>
+                <w:color w:val="008080"/>
+              </w:rPr>
+              <w:t>&gt;</w:t>
+            </w:r>
             <w:r>
               <w:rPr>
                 <w:color w:val="000000"/>
@@ -1702,18 +1527,15 @@
               </w:rPr>
               <w:t>junit</w:t>
             </w:r>
-            <w:proofErr w:type="spellEnd"/>
             <w:r>
               <w:rPr>
                 <w:color w:val="008080"/>
               </w:rPr>
               <w:t>&lt;/</w:t>
             </w:r>
-            <w:proofErr w:type="spellStart"/>
             <w:r>
               <w:t>groupId</w:t>
             </w:r>
-            <w:proofErr w:type="spellEnd"/>
             <w:r>
               <w:rPr>
                 <w:color w:val="008080"/>
@@ -1734,20 +1556,15 @@
               </w:rPr>
               <w:t>&lt;</w:t>
             </w:r>
-            <w:proofErr w:type="spellStart"/>
-            <w:proofErr w:type="gramStart"/>
             <w:r>
               <w:t>artifactId</w:t>
             </w:r>
-            <w:proofErr w:type="spellEnd"/>
-            <w:proofErr w:type="gramEnd"/>
-            <w:r>
-              <w:rPr>
-                <w:color w:val="008080"/>
-              </w:rPr>
-              <w:t>&gt;</w:t>
-            </w:r>
-            <w:proofErr w:type="spellStart"/>
+            <w:r>
+              <w:rPr>
+                <w:color w:val="008080"/>
+              </w:rPr>
+              <w:t>&gt;</w:t>
+            </w:r>
             <w:r>
               <w:rPr>
                 <w:color w:val="000000"/>
@@ -1755,18 +1572,15 @@
               </w:rPr>
               <w:t>junit</w:t>
             </w:r>
-            <w:proofErr w:type="spellEnd"/>
             <w:r>
               <w:rPr>
                 <w:color w:val="008080"/>
               </w:rPr>
               <w:t>&lt;/</w:t>
             </w:r>
-            <w:proofErr w:type="spellStart"/>
             <w:r>
               <w:t>artifactId</w:t>
             </w:r>
-            <w:proofErr w:type="spellEnd"/>
             <w:r>
               <w:rPr>
                 <w:color w:val="008080"/>
@@ -1787,11 +1601,9 @@
               </w:rPr>
               <w:t>&lt;</w:t>
             </w:r>
-            <w:proofErr w:type="gramStart"/>
             <w:r>
               <w:t>version</w:t>
             </w:r>
-            <w:proofErr w:type="gramEnd"/>
             <w:r>
               <w:rPr>
                 <w:color w:val="008080"/>
@@ -1843,15 +1655,7 @@
     <w:p/>
     <w:p>
       <w:r>
-        <w:t xml:space="preserve">The steps to install </w:t>
-      </w:r>
-      <w:proofErr w:type="spellStart"/>
-      <w:r>
-        <w:t>PhantomJS</w:t>
-      </w:r>
-      <w:proofErr w:type="spellEnd"/>
-      <w:r>
-        <w:t xml:space="preserve"> below are to be executed on the server where Jenkins is hosted.  </w:t>
+        <w:t xml:space="preserve">The steps to install PhantomJS below are to be executed on the server where Jenkins is hosted.  </w:t>
       </w:r>
     </w:p>
     <w:p/>
@@ -1873,13 +1677,8 @@
           </w:tcPr>
           <w:p>
             <w:r>
-              <w:t xml:space="preserve">Install </w:t>
-            </w:r>
-            <w:proofErr w:type="spellStart"/>
-            <w:r>
-              <w:t>PhantomJS</w:t>
-            </w:r>
-            <w:proofErr w:type="spellEnd"/>
+              <w:t>Install PhantomJS</w:t>
+            </w:r>
           </w:p>
         </w:tc>
         <w:tc>
@@ -1997,8 +1796,6 @@
                 <w:bdr w:val="none" w:sz="0" w:space="0" w:color="auto" w:frame="1"/>
               </w:rPr>
             </w:pPr>
-            <w:proofErr w:type="spellStart"/>
-            <w:proofErr w:type="gramStart"/>
             <w:r>
               <w:rPr>
                 <w:rStyle w:val="HTMLCode"/>
@@ -2006,42 +1803,62 @@
                 <w:color w:val="333333"/>
                 <w:bdr w:val="none" w:sz="0" w:space="0" w:color="auto" w:frame="1"/>
               </w:rPr>
-              <w:t>sudo</w:t>
-            </w:r>
-            <w:proofErr w:type="spellEnd"/>
-            <w:proofErr w:type="gramEnd"/>
-            <w:r>
+              <w:t xml:space="preserve">sudo apt-get update </w:t>
+            </w:r>
+          </w:p>
+          <w:p>
+            <w:pPr>
               <w:rPr>
                 <w:rStyle w:val="HTMLCode"/>
                 <w:rFonts w:ascii="Consolas" w:hAnsi="Consolas"/>
                 <w:color w:val="333333"/>
                 <w:bdr w:val="none" w:sz="0" w:space="0" w:color="auto" w:frame="1"/>
               </w:rPr>
-              <w:t xml:space="preserve"> apt-get update </w:t>
-            </w:r>
-          </w:p>
-          <w:p>
-            <w:pPr>
+            </w:pPr>
+            <w:r>
               <w:rPr>
                 <w:rStyle w:val="HTMLCode"/>
                 <w:rFonts w:ascii="Consolas" w:hAnsi="Consolas"/>
                 <w:color w:val="333333"/>
                 <w:bdr w:val="none" w:sz="0" w:space="0" w:color="auto" w:frame="1"/>
               </w:rPr>
-            </w:pPr>
-            <w:proofErr w:type="spellStart"/>
-            <w:proofErr w:type="gramStart"/>
-            <w:r>
+              <w:t xml:space="preserve">sudo apt-get install build-essential chrpath libssl-dev libxft-dev </w:t>
+            </w:r>
+          </w:p>
+          <w:p>
+            <w:pPr>
+              <w:rPr>
+                <w:rFonts w:ascii="Consolas" w:hAnsi="Consolas"/>
+                <w:color w:val="333333"/>
+                <w:sz w:val="20"/>
+                <w:szCs w:val="20"/>
+              </w:rPr>
+            </w:pPr>
+          </w:p>
+          <w:p>
+            <w:pPr>
+              <w:rPr>
+                <w:rFonts w:ascii="Helvetica" w:hAnsi="Helvetica"/>
+                <w:color w:val="333333"/>
+              </w:rPr>
+            </w:pPr>
+            <w:r>
+              <w:rPr>
+                <w:rFonts w:ascii="Helvetica" w:hAnsi="Helvetica"/>
+                <w:color w:val="333333"/>
+              </w:rPr>
+              <w:t>Install these packages needed by PhantomJS to work correctly.</w:t>
+            </w:r>
+          </w:p>
+          <w:p>
+            <w:pPr>
               <w:rPr>
                 <w:rStyle w:val="HTMLCode"/>
                 <w:rFonts w:ascii="Consolas" w:hAnsi="Consolas"/>
                 <w:color w:val="333333"/>
                 <w:bdr w:val="none" w:sz="0" w:space="0" w:color="auto" w:frame="1"/>
               </w:rPr>
-              <w:t>sudo</w:t>
-            </w:r>
-            <w:proofErr w:type="spellEnd"/>
-            <w:proofErr w:type="gramEnd"/>
+            </w:pPr>
             <w:r>
               <w:rPr>
                 <w:rStyle w:val="HTMLCode"/>
@@ -2049,19 +1866,18 @@
                 <w:color w:val="333333"/>
                 <w:bdr w:val="none" w:sz="0" w:space="0" w:color="auto" w:frame="1"/>
               </w:rPr>
-              <w:t xml:space="preserve"> apt-get install build-essential </w:t>
-            </w:r>
-            <w:proofErr w:type="spellStart"/>
-            <w:r>
+              <w:t xml:space="preserve">sudo apt-get install libfreetype6 libfreetype6-dev </w:t>
+            </w:r>
+          </w:p>
+          <w:p>
+            <w:pPr>
               <w:rPr>
                 <w:rStyle w:val="HTMLCode"/>
                 <w:rFonts w:ascii="Consolas" w:hAnsi="Consolas"/>
                 <w:color w:val="333333"/>
                 <w:bdr w:val="none" w:sz="0" w:space="0" w:color="auto" w:frame="1"/>
               </w:rPr>
-              <w:t>chrpath</w:t>
-            </w:r>
-            <w:proofErr w:type="spellEnd"/>
+            </w:pPr>
             <w:r>
               <w:rPr>
                 <w:rStyle w:val="HTMLCode"/>
@@ -2069,152 +1885,7 @@
                 <w:color w:val="333333"/>
                 <w:bdr w:val="none" w:sz="0" w:space="0" w:color="auto" w:frame="1"/>
               </w:rPr>
-              <w:t xml:space="preserve"> </w:t>
-            </w:r>
-            <w:proofErr w:type="spellStart"/>
-            <w:r>
-              <w:rPr>
-                <w:rStyle w:val="HTMLCode"/>
-                <w:rFonts w:ascii="Consolas" w:hAnsi="Consolas"/>
-                <w:color w:val="333333"/>
-                <w:bdr w:val="none" w:sz="0" w:space="0" w:color="auto" w:frame="1"/>
-              </w:rPr>
-              <w:t>libssl-dev</w:t>
-            </w:r>
-            <w:proofErr w:type="spellEnd"/>
-            <w:r>
-              <w:rPr>
-                <w:rStyle w:val="HTMLCode"/>
-                <w:rFonts w:ascii="Consolas" w:hAnsi="Consolas"/>
-                <w:color w:val="333333"/>
-                <w:bdr w:val="none" w:sz="0" w:space="0" w:color="auto" w:frame="1"/>
-              </w:rPr>
-              <w:t xml:space="preserve"> </w:t>
-            </w:r>
-            <w:proofErr w:type="spellStart"/>
-            <w:r>
-              <w:rPr>
-                <w:rStyle w:val="HTMLCode"/>
-                <w:rFonts w:ascii="Consolas" w:hAnsi="Consolas"/>
-                <w:color w:val="333333"/>
-                <w:bdr w:val="none" w:sz="0" w:space="0" w:color="auto" w:frame="1"/>
-              </w:rPr>
-              <w:t>libxft-dev</w:t>
-            </w:r>
-            <w:proofErr w:type="spellEnd"/>
-            <w:r>
-              <w:rPr>
-                <w:rStyle w:val="HTMLCode"/>
-                <w:rFonts w:ascii="Consolas" w:hAnsi="Consolas"/>
-                <w:color w:val="333333"/>
-                <w:bdr w:val="none" w:sz="0" w:space="0" w:color="auto" w:frame="1"/>
-              </w:rPr>
-              <w:t xml:space="preserve"> </w:t>
-            </w:r>
-          </w:p>
-          <w:p>
-            <w:pPr>
-              <w:rPr>
-                <w:rFonts w:ascii="Consolas" w:hAnsi="Consolas"/>
-                <w:color w:val="333333"/>
-                <w:sz w:val="20"/>
-                <w:szCs w:val="20"/>
-              </w:rPr>
-            </w:pPr>
-          </w:p>
-          <w:p>
-            <w:pPr>
-              <w:rPr>
-                <w:rFonts w:ascii="Helvetica" w:hAnsi="Helvetica"/>
-                <w:color w:val="333333"/>
-              </w:rPr>
-            </w:pPr>
-            <w:r>
-              <w:rPr>
-                <w:rFonts w:ascii="Helvetica" w:hAnsi="Helvetica"/>
-                <w:color w:val="333333"/>
-              </w:rPr>
-              <w:t xml:space="preserve">Install these packages needed by </w:t>
-            </w:r>
-            <w:proofErr w:type="spellStart"/>
-            <w:r>
-              <w:rPr>
-                <w:rFonts w:ascii="Helvetica" w:hAnsi="Helvetica"/>
-                <w:color w:val="333333"/>
-              </w:rPr>
-              <w:t>PhantomJS</w:t>
-            </w:r>
-            <w:proofErr w:type="spellEnd"/>
-            <w:r>
-              <w:rPr>
-                <w:rFonts w:ascii="Helvetica" w:hAnsi="Helvetica"/>
-                <w:color w:val="333333"/>
-              </w:rPr>
-              <w:t xml:space="preserve"> to work correctly.</w:t>
-            </w:r>
-          </w:p>
-          <w:p>
-            <w:pPr>
-              <w:rPr>
-                <w:rStyle w:val="HTMLCode"/>
-                <w:rFonts w:ascii="Consolas" w:hAnsi="Consolas"/>
-                <w:color w:val="333333"/>
-                <w:bdr w:val="none" w:sz="0" w:space="0" w:color="auto" w:frame="1"/>
-              </w:rPr>
-            </w:pPr>
-            <w:proofErr w:type="spellStart"/>
-            <w:proofErr w:type="gramStart"/>
-            <w:r>
-              <w:rPr>
-                <w:rStyle w:val="HTMLCode"/>
-                <w:rFonts w:ascii="Consolas" w:hAnsi="Consolas"/>
-                <w:color w:val="333333"/>
-                <w:bdr w:val="none" w:sz="0" w:space="0" w:color="auto" w:frame="1"/>
-              </w:rPr>
-              <w:t>sudo</w:t>
-            </w:r>
-            <w:proofErr w:type="spellEnd"/>
-            <w:proofErr w:type="gramEnd"/>
-            <w:r>
-              <w:rPr>
-                <w:rStyle w:val="HTMLCode"/>
-                <w:rFonts w:ascii="Consolas" w:hAnsi="Consolas"/>
-                <w:color w:val="333333"/>
-                <w:bdr w:val="none" w:sz="0" w:space="0" w:color="auto" w:frame="1"/>
-              </w:rPr>
-              <w:t xml:space="preserve"> apt-get install libfreetype6 libfreetype6-dev </w:t>
-            </w:r>
-          </w:p>
-          <w:p>
-            <w:pPr>
-              <w:rPr>
-                <w:rStyle w:val="HTMLCode"/>
-                <w:rFonts w:ascii="Consolas" w:hAnsi="Consolas"/>
-                <w:color w:val="333333"/>
-                <w:bdr w:val="none" w:sz="0" w:space="0" w:color="auto" w:frame="1"/>
-              </w:rPr>
-            </w:pPr>
-            <w:proofErr w:type="spellStart"/>
-            <w:proofErr w:type="gramStart"/>
-            <w:r>
-              <w:rPr>
-                <w:rStyle w:val="HTMLCode"/>
-                <w:rFonts w:ascii="Consolas" w:hAnsi="Consolas"/>
-                <w:color w:val="333333"/>
-                <w:bdr w:val="none" w:sz="0" w:space="0" w:color="auto" w:frame="1"/>
-              </w:rPr>
-              <w:t>sudo</w:t>
-            </w:r>
-            <w:proofErr w:type="spellEnd"/>
-            <w:proofErr w:type="gramEnd"/>
-            <w:r>
-              <w:rPr>
-                <w:rStyle w:val="HTMLCode"/>
-                <w:rFonts w:ascii="Consolas" w:hAnsi="Consolas"/>
-                <w:color w:val="333333"/>
-                <w:bdr w:val="none" w:sz="0" w:space="0" w:color="auto" w:frame="1"/>
-              </w:rPr>
-              <w:t xml:space="preserve"> apt-get install libfontconfig1 libfontconfig1-dev </w:t>
+              <w:t xml:space="preserve">sudo apt-get install libfontconfig1 libfontconfig1-dev </w:t>
             </w:r>
           </w:p>
           <w:p>
@@ -2250,23 +1921,13 @@
               <w:t> </w:t>
             </w:r>
             <w:hyperlink r:id="rId7" w:history="1">
-              <w:proofErr w:type="spellStart"/>
               <w:r>
                 <w:rPr>
                   <w:rStyle w:val="Hyperlink"/>
                   <w:rFonts w:ascii="Helvetica" w:hAnsi="Helvetica"/>
                   <w:color w:val="4078C0"/>
                 </w:rPr>
-                <w:t>PhantomJS</w:t>
-              </w:r>
-              <w:proofErr w:type="spellEnd"/>
-              <w:r>
-                <w:rPr>
-                  <w:rStyle w:val="Hyperlink"/>
-                  <w:rFonts w:ascii="Helvetica" w:hAnsi="Helvetica"/>
-                  <w:color w:val="4078C0"/>
-                </w:rPr>
-                <w:t xml:space="preserve"> website</w:t>
+                <w:t>PhantomJS website</w:t>
               </w:r>
             </w:hyperlink>
             <w:r>
@@ -2305,7 +1966,6 @@
                 <w:bdr w:val="none" w:sz="0" w:space="0" w:color="auto" w:frame="1"/>
               </w:rPr>
             </w:pPr>
-            <w:proofErr w:type="gramStart"/>
             <w:r>
               <w:rPr>
                 <w:rStyle w:val="HTMLCode"/>
@@ -2313,41 +1973,93 @@
                 <w:color w:val="333333"/>
                 <w:bdr w:val="none" w:sz="0" w:space="0" w:color="auto" w:frame="1"/>
               </w:rPr>
-              <w:t>export</w:t>
-            </w:r>
-            <w:proofErr w:type="gramEnd"/>
-            <w:r>
+              <w:t xml:space="preserve">export PHANTOM_JS="phantomjs-2.1.1-linux-x86_64" </w:t>
+            </w:r>
+          </w:p>
+          <w:p>
+            <w:pPr>
               <w:rPr>
                 <w:rStyle w:val="HTMLCode"/>
                 <w:rFonts w:ascii="Consolas" w:hAnsi="Consolas"/>
                 <w:color w:val="333333"/>
                 <w:bdr w:val="none" w:sz="0" w:space="0" w:color="auto" w:frame="1"/>
               </w:rPr>
-              <w:t xml:space="preserve"> PHANTOM_JS="phantomjs-2.1.1-linux-x86_64" </w:t>
-            </w:r>
-          </w:p>
-          <w:p>
-            <w:pPr>
+            </w:pPr>
+            <w:r>
               <w:rPr>
                 <w:rStyle w:val="HTMLCode"/>
                 <w:rFonts w:ascii="Consolas" w:hAnsi="Consolas"/>
                 <w:color w:val="333333"/>
                 <w:bdr w:val="none" w:sz="0" w:space="0" w:color="auto" w:frame="1"/>
               </w:rPr>
-            </w:pPr>
-            <w:proofErr w:type="spellStart"/>
-            <w:proofErr w:type="gramStart"/>
-            <w:r>
+              <w:t xml:space="preserve">wget https://bitbucket.org/ariya/phantomjs/downloads/$PHANTOM_JS.tar.bz2 sudo tar xvjf $PHANTOM_JS.tar.bz2 </w:t>
+            </w:r>
+          </w:p>
+          <w:p>
+            <w:pPr>
+              <w:rPr>
+                <w:rFonts w:ascii="Consolas" w:hAnsi="Consolas"/>
+                <w:color w:val="333333"/>
+                <w:sz w:val="20"/>
+                <w:szCs w:val="20"/>
+              </w:rPr>
+            </w:pPr>
+          </w:p>
+          <w:p>
+            <w:pPr>
+              <w:rPr>
+                <w:rFonts w:ascii="Helvetica" w:hAnsi="Helvetica"/>
+                <w:color w:val="333333"/>
+              </w:rPr>
+            </w:pPr>
+            <w:r>
+              <w:rPr>
+                <w:rFonts w:ascii="Helvetica" w:hAnsi="Helvetica"/>
+                <w:color w:val="333333"/>
+              </w:rPr>
+              <w:t>Once downloaded, move Phantomjs folder to</w:t>
+            </w:r>
+            <w:r>
+              <w:rPr>
+                <w:rStyle w:val="apple-converted-space"/>
+                <w:rFonts w:ascii="Helvetica" w:hAnsi="Helvetica"/>
+                <w:color w:val="333333"/>
+              </w:rPr>
+              <w:t> </w:t>
+            </w:r>
+            <w:r>
+              <w:rPr>
+                <w:rStyle w:val="HTMLCode"/>
+                <w:rFonts w:ascii="Consolas" w:hAnsi="Consolas"/>
+                <w:color w:val="333333"/>
+              </w:rPr>
+              <w:t>/usr/local/share/</w:t>
+            </w:r>
+            <w:r>
+              <w:rPr>
+                <w:rStyle w:val="apple-converted-space"/>
+                <w:rFonts w:ascii="Helvetica" w:hAnsi="Helvetica"/>
+                <w:color w:val="333333"/>
+              </w:rPr>
+              <w:t> </w:t>
+            </w:r>
+            <w:r>
+              <w:rPr>
+                <w:rFonts w:ascii="Helvetica" w:hAnsi="Helvetica"/>
+                <w:color w:val="333333"/>
+              </w:rPr>
+              <w:t>and create a symlink:</w:t>
+            </w:r>
+          </w:p>
+          <w:p>
+            <w:pPr>
               <w:rPr>
                 <w:rStyle w:val="HTMLCode"/>
                 <w:rFonts w:ascii="Consolas" w:hAnsi="Consolas"/>
                 <w:color w:val="333333"/>
                 <w:bdr w:val="none" w:sz="0" w:space="0" w:color="auto" w:frame="1"/>
               </w:rPr>
-              <w:t>wget</w:t>
-            </w:r>
-            <w:proofErr w:type="spellEnd"/>
-            <w:proofErr w:type="gramEnd"/>
+            </w:pPr>
             <w:r>
               <w:rPr>
                 <w:rStyle w:val="HTMLCode"/>
@@ -2355,19 +2067,18 @@
                 <w:color w:val="333333"/>
                 <w:bdr w:val="none" w:sz="0" w:space="0" w:color="auto" w:frame="1"/>
               </w:rPr>
-              <w:t xml:space="preserve"> https://bitbucket.org/ariya/phantomjs/downloads/$PHANTOM_JS.tar.bz2 </w:t>
-            </w:r>
-            <w:proofErr w:type="spellStart"/>
-            <w:r>
+              <w:t xml:space="preserve">sudo mv $PHANTOM_JS /usr/local/share </w:t>
+            </w:r>
+          </w:p>
+          <w:p>
+            <w:pPr>
               <w:rPr>
                 <w:rStyle w:val="HTMLCode"/>
                 <w:rFonts w:ascii="Consolas" w:hAnsi="Consolas"/>
                 <w:color w:val="333333"/>
                 <w:bdr w:val="none" w:sz="0" w:space="0" w:color="auto" w:frame="1"/>
               </w:rPr>
-              <w:t>sudo</w:t>
-            </w:r>
-            <w:proofErr w:type="spellEnd"/>
+            </w:pPr>
             <w:r>
               <w:rPr>
                 <w:rStyle w:val="HTMLCode"/>
@@ -2375,9 +2086,41 @@
                 <w:color w:val="333333"/>
                 <w:bdr w:val="none" w:sz="0" w:space="0" w:color="auto" w:frame="1"/>
               </w:rPr>
-              <w:t xml:space="preserve"> tar </w:t>
-            </w:r>
-            <w:proofErr w:type="spellStart"/>
+              <w:t xml:space="preserve">sudo ln -sf /usr/local/share/$PHANTOM_JS/bin/phantomjs /usr/local/bin </w:t>
+            </w:r>
+          </w:p>
+          <w:p>
+            <w:pPr>
+              <w:rPr>
+                <w:rFonts w:ascii="Consolas" w:hAnsi="Consolas"/>
+                <w:color w:val="333333"/>
+                <w:sz w:val="20"/>
+                <w:szCs w:val="20"/>
+              </w:rPr>
+            </w:pPr>
+          </w:p>
+          <w:p>
+            <w:pPr>
+              <w:rPr>
+                <w:rFonts w:ascii="Helvetica" w:hAnsi="Helvetica"/>
+                <w:color w:val="333333"/>
+              </w:rPr>
+            </w:pPr>
+            <w:r>
+              <w:rPr>
+                <w:rFonts w:ascii="Helvetica" w:hAnsi="Helvetica"/>
+                <w:color w:val="333333"/>
+              </w:rPr>
+              <w:t>Now, It should have PhantomJS properly on your system.</w:t>
+            </w:r>
+          </w:p>
+          <w:p>
+            <w:pPr>
+              <w:rPr>
+                <w:rFonts w:ascii="Consolas" w:hAnsi="Consolas"/>
+                <w:color w:val="333333"/>
+              </w:rPr>
+            </w:pPr>
             <w:r>
               <w:rPr>
                 <w:rStyle w:val="HTMLCode"/>
@@ -2385,378 +2128,7 @@
                 <w:color w:val="333333"/>
                 <w:bdr w:val="none" w:sz="0" w:space="0" w:color="auto" w:frame="1"/>
               </w:rPr>
-              <w:t>xvjf</w:t>
-            </w:r>
-            <w:proofErr w:type="spellEnd"/>
-            <w:r>
-              <w:rPr>
-                <w:rStyle w:val="HTMLCode"/>
-                <w:rFonts w:ascii="Consolas" w:hAnsi="Consolas"/>
-                <w:color w:val="333333"/>
-                <w:bdr w:val="none" w:sz="0" w:space="0" w:color="auto" w:frame="1"/>
-              </w:rPr>
-              <w:t xml:space="preserve"> $PHANTOM_JS.tar.bz2 </w:t>
-            </w:r>
-          </w:p>
-          <w:p>
-            <w:pPr>
-              <w:rPr>
-                <w:rFonts w:ascii="Consolas" w:hAnsi="Consolas"/>
-                <w:color w:val="333333"/>
-                <w:sz w:val="20"/>
-                <w:szCs w:val="20"/>
-              </w:rPr>
-            </w:pPr>
-          </w:p>
-          <w:p>
-            <w:pPr>
-              <w:rPr>
-                <w:rFonts w:ascii="Helvetica" w:hAnsi="Helvetica"/>
-                <w:color w:val="333333"/>
-              </w:rPr>
-            </w:pPr>
-            <w:r>
-              <w:rPr>
-                <w:rFonts w:ascii="Helvetica" w:hAnsi="Helvetica"/>
-                <w:color w:val="333333"/>
-              </w:rPr>
-              <w:t xml:space="preserve">Once downloaded, move </w:t>
-            </w:r>
-            <w:proofErr w:type="spellStart"/>
-            <w:r>
-              <w:rPr>
-                <w:rFonts w:ascii="Helvetica" w:hAnsi="Helvetica"/>
-                <w:color w:val="333333"/>
-              </w:rPr>
-              <w:t>Phantomjs</w:t>
-            </w:r>
-            <w:proofErr w:type="spellEnd"/>
-            <w:r>
-              <w:rPr>
-                <w:rFonts w:ascii="Helvetica" w:hAnsi="Helvetica"/>
-                <w:color w:val="333333"/>
-              </w:rPr>
-              <w:t xml:space="preserve"> folder to</w:t>
-            </w:r>
-            <w:r>
-              <w:rPr>
-                <w:rStyle w:val="apple-converted-space"/>
-                <w:rFonts w:ascii="Helvetica" w:hAnsi="Helvetica"/>
-                <w:color w:val="333333"/>
-              </w:rPr>
-              <w:t> </w:t>
-            </w:r>
-            <w:r>
-              <w:rPr>
-                <w:rStyle w:val="HTMLCode"/>
-                <w:rFonts w:ascii="Consolas" w:hAnsi="Consolas"/>
-                <w:color w:val="333333"/>
-              </w:rPr>
-              <w:t>/</w:t>
-            </w:r>
-            <w:proofErr w:type="spellStart"/>
-            <w:r>
-              <w:rPr>
-                <w:rStyle w:val="HTMLCode"/>
-                <w:rFonts w:ascii="Consolas" w:hAnsi="Consolas"/>
-                <w:color w:val="333333"/>
-              </w:rPr>
-              <w:t>usr</w:t>
-            </w:r>
-            <w:proofErr w:type="spellEnd"/>
-            <w:r>
-              <w:rPr>
-                <w:rStyle w:val="HTMLCode"/>
-                <w:rFonts w:ascii="Consolas" w:hAnsi="Consolas"/>
-                <w:color w:val="333333"/>
-              </w:rPr>
-              <w:t>/local/share/</w:t>
-            </w:r>
-            <w:r>
-              <w:rPr>
-                <w:rStyle w:val="apple-converted-space"/>
-                <w:rFonts w:ascii="Helvetica" w:hAnsi="Helvetica"/>
-                <w:color w:val="333333"/>
-              </w:rPr>
-              <w:t> </w:t>
-            </w:r>
-            <w:r>
-              <w:rPr>
-                <w:rFonts w:ascii="Helvetica" w:hAnsi="Helvetica"/>
-                <w:color w:val="333333"/>
-              </w:rPr>
-              <w:t xml:space="preserve">and create a </w:t>
-            </w:r>
-            <w:proofErr w:type="spellStart"/>
-            <w:r>
-              <w:rPr>
-                <w:rFonts w:ascii="Helvetica" w:hAnsi="Helvetica"/>
-                <w:color w:val="333333"/>
-              </w:rPr>
-              <w:t>symlink</w:t>
-            </w:r>
-            <w:proofErr w:type="spellEnd"/>
-            <w:r>
-              <w:rPr>
-                <w:rFonts w:ascii="Helvetica" w:hAnsi="Helvetica"/>
-                <w:color w:val="333333"/>
-              </w:rPr>
-              <w:t>:</w:t>
-            </w:r>
-          </w:p>
-          <w:p>
-            <w:pPr>
-              <w:rPr>
-                <w:rStyle w:val="HTMLCode"/>
-                <w:rFonts w:ascii="Consolas" w:hAnsi="Consolas"/>
-                <w:color w:val="333333"/>
-                <w:bdr w:val="none" w:sz="0" w:space="0" w:color="auto" w:frame="1"/>
-              </w:rPr>
-            </w:pPr>
-            <w:proofErr w:type="spellStart"/>
-            <w:proofErr w:type="gramStart"/>
-            <w:r>
-              <w:rPr>
-                <w:rStyle w:val="HTMLCode"/>
-                <w:rFonts w:ascii="Consolas" w:hAnsi="Consolas"/>
-                <w:color w:val="333333"/>
-                <w:bdr w:val="none" w:sz="0" w:space="0" w:color="auto" w:frame="1"/>
-              </w:rPr>
-              <w:t>sudo</w:t>
-            </w:r>
-            <w:proofErr w:type="spellEnd"/>
-            <w:proofErr w:type="gramEnd"/>
-            <w:r>
-              <w:rPr>
-                <w:rStyle w:val="HTMLCode"/>
-                <w:rFonts w:ascii="Consolas" w:hAnsi="Consolas"/>
-                <w:color w:val="333333"/>
-                <w:bdr w:val="none" w:sz="0" w:space="0" w:color="auto" w:frame="1"/>
-              </w:rPr>
-              <w:t xml:space="preserve"> mv $PHANTOM_JS /</w:t>
-            </w:r>
-            <w:proofErr w:type="spellStart"/>
-            <w:r>
-              <w:rPr>
-                <w:rStyle w:val="HTMLCode"/>
-                <w:rFonts w:ascii="Consolas" w:hAnsi="Consolas"/>
-                <w:color w:val="333333"/>
-                <w:bdr w:val="none" w:sz="0" w:space="0" w:color="auto" w:frame="1"/>
-              </w:rPr>
-              <w:t>usr</w:t>
-            </w:r>
-            <w:proofErr w:type="spellEnd"/>
-            <w:r>
-              <w:rPr>
-                <w:rStyle w:val="HTMLCode"/>
-                <w:rFonts w:ascii="Consolas" w:hAnsi="Consolas"/>
-                <w:color w:val="333333"/>
-                <w:bdr w:val="none" w:sz="0" w:space="0" w:color="auto" w:frame="1"/>
-              </w:rPr>
-              <w:t xml:space="preserve">/local/share </w:t>
-            </w:r>
-          </w:p>
-          <w:p>
-            <w:pPr>
-              <w:rPr>
-                <w:rStyle w:val="HTMLCode"/>
-                <w:rFonts w:ascii="Consolas" w:hAnsi="Consolas"/>
-                <w:color w:val="333333"/>
-                <w:bdr w:val="none" w:sz="0" w:space="0" w:color="auto" w:frame="1"/>
-              </w:rPr>
-            </w:pPr>
-            <w:proofErr w:type="spellStart"/>
-            <w:proofErr w:type="gramStart"/>
-            <w:r>
-              <w:rPr>
-                <w:rStyle w:val="HTMLCode"/>
-                <w:rFonts w:ascii="Consolas" w:hAnsi="Consolas"/>
-                <w:color w:val="333333"/>
-                <w:bdr w:val="none" w:sz="0" w:space="0" w:color="auto" w:frame="1"/>
-              </w:rPr>
-              <w:t>sudo</w:t>
-            </w:r>
-            <w:proofErr w:type="spellEnd"/>
-            <w:proofErr w:type="gramEnd"/>
-            <w:r>
-              <w:rPr>
-                <w:rStyle w:val="HTMLCode"/>
-                <w:rFonts w:ascii="Consolas" w:hAnsi="Consolas"/>
-                <w:color w:val="333333"/>
-                <w:bdr w:val="none" w:sz="0" w:space="0" w:color="auto" w:frame="1"/>
-              </w:rPr>
-              <w:t xml:space="preserve"> </w:t>
-            </w:r>
-            <w:proofErr w:type="spellStart"/>
-            <w:r>
-              <w:rPr>
-                <w:rStyle w:val="HTMLCode"/>
-                <w:rFonts w:ascii="Consolas" w:hAnsi="Consolas"/>
-                <w:color w:val="333333"/>
-                <w:bdr w:val="none" w:sz="0" w:space="0" w:color="auto" w:frame="1"/>
-              </w:rPr>
-              <w:t>ln</w:t>
-            </w:r>
-            <w:proofErr w:type="spellEnd"/>
-            <w:r>
-              <w:rPr>
-                <w:rStyle w:val="HTMLCode"/>
-                <w:rFonts w:ascii="Consolas" w:hAnsi="Consolas"/>
-                <w:color w:val="333333"/>
-                <w:bdr w:val="none" w:sz="0" w:space="0" w:color="auto" w:frame="1"/>
-              </w:rPr>
-              <w:t xml:space="preserve"> -</w:t>
-            </w:r>
-            <w:proofErr w:type="spellStart"/>
-            <w:r>
-              <w:rPr>
-                <w:rStyle w:val="HTMLCode"/>
-                <w:rFonts w:ascii="Consolas" w:hAnsi="Consolas"/>
-                <w:color w:val="333333"/>
-                <w:bdr w:val="none" w:sz="0" w:space="0" w:color="auto" w:frame="1"/>
-              </w:rPr>
-              <w:t>sf</w:t>
-            </w:r>
-            <w:proofErr w:type="spellEnd"/>
-            <w:r>
-              <w:rPr>
-                <w:rStyle w:val="HTMLCode"/>
-                <w:rFonts w:ascii="Consolas" w:hAnsi="Consolas"/>
-                <w:color w:val="333333"/>
-                <w:bdr w:val="none" w:sz="0" w:space="0" w:color="auto" w:frame="1"/>
-              </w:rPr>
-              <w:t xml:space="preserve"> /</w:t>
-            </w:r>
-            <w:proofErr w:type="spellStart"/>
-            <w:r>
-              <w:rPr>
-                <w:rStyle w:val="HTMLCode"/>
-                <w:rFonts w:ascii="Consolas" w:hAnsi="Consolas"/>
-                <w:color w:val="333333"/>
-                <w:bdr w:val="none" w:sz="0" w:space="0" w:color="auto" w:frame="1"/>
-              </w:rPr>
-              <w:t>usr</w:t>
-            </w:r>
-            <w:proofErr w:type="spellEnd"/>
-            <w:r>
-              <w:rPr>
-                <w:rStyle w:val="HTMLCode"/>
-                <w:rFonts w:ascii="Consolas" w:hAnsi="Consolas"/>
-                <w:color w:val="333333"/>
-                <w:bdr w:val="none" w:sz="0" w:space="0" w:color="auto" w:frame="1"/>
-              </w:rPr>
-              <w:t>/local/share/$PHANTOM_JS/bin/</w:t>
-            </w:r>
-            <w:proofErr w:type="spellStart"/>
-            <w:r>
-              <w:rPr>
-                <w:rStyle w:val="HTMLCode"/>
-                <w:rFonts w:ascii="Consolas" w:hAnsi="Consolas"/>
-                <w:color w:val="333333"/>
-                <w:bdr w:val="none" w:sz="0" w:space="0" w:color="auto" w:frame="1"/>
-              </w:rPr>
-              <w:t>phantomjs</w:t>
-            </w:r>
-            <w:proofErr w:type="spellEnd"/>
-            <w:r>
-              <w:rPr>
-                <w:rStyle w:val="HTMLCode"/>
-                <w:rFonts w:ascii="Consolas" w:hAnsi="Consolas"/>
-                <w:color w:val="333333"/>
-                <w:bdr w:val="none" w:sz="0" w:space="0" w:color="auto" w:frame="1"/>
-              </w:rPr>
-              <w:t xml:space="preserve"> /</w:t>
-            </w:r>
-            <w:proofErr w:type="spellStart"/>
-            <w:r>
-              <w:rPr>
-                <w:rStyle w:val="HTMLCode"/>
-                <w:rFonts w:ascii="Consolas" w:hAnsi="Consolas"/>
-                <w:color w:val="333333"/>
-                <w:bdr w:val="none" w:sz="0" w:space="0" w:color="auto" w:frame="1"/>
-              </w:rPr>
-              <w:t>usr</w:t>
-            </w:r>
-            <w:proofErr w:type="spellEnd"/>
-            <w:r>
-              <w:rPr>
-                <w:rStyle w:val="HTMLCode"/>
-                <w:rFonts w:ascii="Consolas" w:hAnsi="Consolas"/>
-                <w:color w:val="333333"/>
-                <w:bdr w:val="none" w:sz="0" w:space="0" w:color="auto" w:frame="1"/>
-              </w:rPr>
-              <w:t xml:space="preserve">/local/bin </w:t>
-            </w:r>
-          </w:p>
-          <w:p>
-            <w:pPr>
-              <w:rPr>
-                <w:rFonts w:ascii="Consolas" w:hAnsi="Consolas"/>
-                <w:color w:val="333333"/>
-                <w:sz w:val="20"/>
-                <w:szCs w:val="20"/>
-              </w:rPr>
-            </w:pPr>
-          </w:p>
-          <w:p>
-            <w:pPr>
-              <w:rPr>
-                <w:rFonts w:ascii="Helvetica" w:hAnsi="Helvetica"/>
-                <w:color w:val="333333"/>
-              </w:rPr>
-            </w:pPr>
-            <w:r>
-              <w:rPr>
-                <w:rFonts w:ascii="Helvetica" w:hAnsi="Helvetica"/>
-                <w:color w:val="333333"/>
-              </w:rPr>
-              <w:t xml:space="preserve">Now, It should have </w:t>
-            </w:r>
-            <w:proofErr w:type="spellStart"/>
-            <w:r>
-              <w:rPr>
-                <w:rFonts w:ascii="Helvetica" w:hAnsi="Helvetica"/>
-                <w:color w:val="333333"/>
-              </w:rPr>
-              <w:t>PhantomJS</w:t>
-            </w:r>
-            <w:proofErr w:type="spellEnd"/>
-            <w:r>
-              <w:rPr>
-                <w:rFonts w:ascii="Helvetica" w:hAnsi="Helvetica"/>
-                <w:color w:val="333333"/>
-              </w:rPr>
-              <w:t xml:space="preserve"> properly on your system.</w:t>
-            </w:r>
-          </w:p>
-          <w:p>
-            <w:pPr>
-              <w:rPr>
-                <w:rFonts w:ascii="Consolas" w:hAnsi="Consolas"/>
-                <w:color w:val="333333"/>
-              </w:rPr>
-            </w:pPr>
-            <w:proofErr w:type="spellStart"/>
-            <w:proofErr w:type="gramStart"/>
-            <w:r>
-              <w:rPr>
-                <w:rStyle w:val="HTMLCode"/>
-                <w:rFonts w:ascii="Consolas" w:hAnsi="Consolas"/>
-                <w:color w:val="333333"/>
-                <w:bdr w:val="none" w:sz="0" w:space="0" w:color="auto" w:frame="1"/>
-              </w:rPr>
-              <w:t>phantomjs</w:t>
-            </w:r>
-            <w:proofErr w:type="spellEnd"/>
-            <w:proofErr w:type="gramEnd"/>
-            <w:r>
-              <w:rPr>
-                <w:rStyle w:val="HTMLCode"/>
-                <w:rFonts w:ascii="Consolas" w:hAnsi="Consolas"/>
-                <w:color w:val="333333"/>
-                <w:bdr w:val="none" w:sz="0" w:space="0" w:color="auto" w:frame="1"/>
-              </w:rPr>
-              <w:t xml:space="preserve"> –version</w:t>
+              <w:t>phantomjs –version</w:t>
             </w:r>
           </w:p>
         </w:tc>
@@ -2822,15 +2194,7 @@
         <w:t xml:space="preserve"> S</w:t>
       </w:r>
       <w:r>
-        <w:t xml:space="preserve">teps associate with </w:t>
-      </w:r>
-      <w:proofErr w:type="spellStart"/>
-      <w:r>
-        <w:t>JUnit</w:t>
-      </w:r>
-      <w:proofErr w:type="spellEnd"/>
-      <w:r>
-        <w:t xml:space="preserve"> tests</w:t>
+        <w:t>teps associate with JUnit tests</w:t>
       </w:r>
       <w:r>
         <w:t>.</w:t>
@@ -2839,15 +2203,7 @@
     <w:p/>
     <w:p>
       <w:r>
-        <w:t xml:space="preserve">Selenium </w:t>
-      </w:r>
-      <w:proofErr w:type="spellStart"/>
-      <w:r>
-        <w:t>WebDriver</w:t>
-      </w:r>
-      <w:proofErr w:type="spellEnd"/>
-      <w:r>
-        <w:t xml:space="preserve"> </w:t>
+        <w:t xml:space="preserve">Selenium WebDriver </w:t>
       </w:r>
       <w:r>
         <w:t xml:space="preserve">(Selenium 2.0) </w:t>
@@ -2882,110 +2238,28 @@
         <w:t xml:space="preserve">.  </w:t>
       </w:r>
       <w:r>
-        <w:t xml:space="preserve">Firefox Driver, </w:t>
-      </w:r>
-      <w:proofErr w:type="spellStart"/>
-      <w:r>
-        <w:t>ChromeDriver</w:t>
-      </w:r>
-      <w:proofErr w:type="spellEnd"/>
-      <w:r>
-        <w:t xml:space="preserve">, </w:t>
-      </w:r>
-      <w:r>
-        <w:t xml:space="preserve">and </w:t>
-      </w:r>
-      <w:proofErr w:type="spellStart"/>
-      <w:r>
-        <w:t>HtmlUnit</w:t>
-      </w:r>
-      <w:proofErr w:type="spellEnd"/>
-      <w:r>
-        <w:t xml:space="preserve"> Driver are an example of a few </w:t>
+        <w:t xml:space="preserve">Firefox Driver, ChromeDriver, </w:t>
+      </w:r>
+      <w:r>
+        <w:t xml:space="preserve">and HtmlUnit Driver are an example of a few </w:t>
       </w:r>
       <w:r>
         <w:t xml:space="preserve">Selenium Drivers.  </w:t>
       </w:r>
       <w:r>
-        <w:t xml:space="preserve">The example project uses the </w:t>
-      </w:r>
-      <w:proofErr w:type="spellStart"/>
-      <w:r>
-        <w:t>PhantomJS</w:t>
-      </w:r>
-      <w:proofErr w:type="spellEnd"/>
-      <w:r>
-        <w:t xml:space="preserve"> Driver.  </w:t>
-      </w:r>
-      <w:r>
-        <w:t xml:space="preserve">The </w:t>
-      </w:r>
-      <w:proofErr w:type="spellStart"/>
-      <w:r>
-        <w:t>PhantomJS</w:t>
-      </w:r>
-      <w:proofErr w:type="spellEnd"/>
-      <w:r>
-        <w:t xml:space="preserve"> Driver utilizes Ghost Driver, a Remote </w:t>
-      </w:r>
-      <w:proofErr w:type="spellStart"/>
-      <w:r>
-        <w:t>WebDriver</w:t>
-      </w:r>
-      <w:proofErr w:type="spellEnd"/>
-      <w:r>
-        <w:t xml:space="preserve"> that uses </w:t>
-      </w:r>
-      <w:proofErr w:type="spellStart"/>
-      <w:r>
-        <w:t>PhantomJS</w:t>
-      </w:r>
-      <w:proofErr w:type="spellEnd"/>
-      <w:r>
-        <w:t xml:space="preserve"> as back-end (</w:t>
-      </w:r>
-      <w:r>
-        <w:t>github.com/</w:t>
-      </w:r>
-      <w:proofErr w:type="spellStart"/>
-      <w:r>
-        <w:t>detro</w:t>
-      </w:r>
-      <w:proofErr w:type="spellEnd"/>
-      <w:r>
-        <w:t>/</w:t>
-      </w:r>
-      <w:proofErr w:type="spellStart"/>
-      <w:r>
-        <w:t>ghostdriver</w:t>
-      </w:r>
-      <w:proofErr w:type="spellEnd"/>
-      <w:r>
-        <w:t xml:space="preserve">).  The </w:t>
-      </w:r>
-      <w:proofErr w:type="spellStart"/>
-      <w:r>
-        <w:t>HtmlUnit</w:t>
-      </w:r>
-      <w:proofErr w:type="spellEnd"/>
-      <w:r>
-        <w:t xml:space="preserve"> Driver has been installed, but is not currently be used.  </w:t>
-      </w:r>
-      <w:proofErr w:type="spellStart"/>
-      <w:r>
-        <w:t>HtmlUnit</w:t>
-      </w:r>
-      <w:proofErr w:type="spellEnd"/>
-      <w:r>
-        <w:t xml:space="preserve"> is a java-based implementation of a </w:t>
-      </w:r>
-      <w:proofErr w:type="spellStart"/>
-      <w:r>
-        <w:t>WebBrowser</w:t>
-      </w:r>
-      <w:proofErr w:type="spellEnd"/>
-      <w:r>
-        <w:t xml:space="preserve"> without a GUI.</w:t>
+        <w:t xml:space="preserve">The example project uses the PhantomJS Driver.  </w:t>
+      </w:r>
+      <w:r>
+        <w:t>The PhantomJS Driver utilizes Ghost Driver, a Remote WebDriver that uses PhantomJS as back-end (</w:t>
+      </w:r>
+      <w:r>
+        <w:t>github.com/detro/ghostdriver</w:t>
+      </w:r>
+      <w:r>
+        <w:t xml:space="preserve">).  The HtmlUnit Driver has been installed, but is not currently be used.  </w:t>
+      </w:r>
+      <w:r>
+        <w:t>HtmlUnit is a java-based implementation of a WebBrowser without a GUI.</w:t>
       </w:r>
       <w:r>
         <w:rPr>
@@ -2996,31 +2270,7 @@
         <w:t xml:space="preserve">  </w:t>
       </w:r>
       <w:r>
-        <w:t xml:space="preserve">I found the </w:t>
-      </w:r>
-      <w:proofErr w:type="spellStart"/>
-      <w:r>
-        <w:t>HtmlUnit</w:t>
-      </w:r>
-      <w:proofErr w:type="spellEnd"/>
-      <w:r>
-        <w:t xml:space="preserve"> Driver did not consistently represent the target </w:t>
-      </w:r>
-      <w:proofErr w:type="spellStart"/>
-      <w:r>
-        <w:t>WebBrowser</w:t>
-      </w:r>
-      <w:proofErr w:type="spellEnd"/>
-      <w:r>
-        <w:t xml:space="preserve">, especially in regards to emulating JavaScript events, and I switched to the </w:t>
-      </w:r>
-      <w:proofErr w:type="spellStart"/>
-      <w:r>
-        <w:t>PhantomJS</w:t>
-      </w:r>
-      <w:proofErr w:type="spellEnd"/>
-      <w:r>
-        <w:t xml:space="preserve"> Driver for a similar headless environment.</w:t>
+        <w:t>I found the HtmlUnit Driver did not consistently represent the target WebBrowser, especially in regards to emulating JavaScript events, and I switched to the PhantomJS Driver for a similar headless environment.</w:t>
       </w:r>
     </w:p>
     <w:p/>
@@ -3047,76 +2297,48 @@
         <w:t xml:space="preserve">in the </w:t>
       </w:r>
       <w:hyperlink r:id="rId9" w:history="1">
-        <w:proofErr w:type="spellStart"/>
         <w:r>
           <w:rPr>
             <w:rStyle w:val="Hyperlink"/>
           </w:rPr>
           <w:t>MavenCucumberSeleniumWebDriverJUnitPractice</w:t>
         </w:r>
-        <w:proofErr w:type="spellEnd"/>
       </w:hyperlink>
       <w:r>
+        <w:t xml:space="preserve"> GitHub repository.</w:t>
+      </w:r>
+      <w:r>
+        <w:t xml:space="preserve">  The Cucumber feature files </w:t>
+      </w:r>
+      <w:r>
+        <w:t>are located</w:t>
+      </w:r>
+      <w:r>
+        <w:t xml:space="preserve"> in the src/test/resource </w:t>
+      </w:r>
+      <w:r>
+        <w:t xml:space="preserve">source </w:t>
+      </w:r>
+      <w:r>
+        <w:t xml:space="preserve">folder.  The </w:t>
+      </w:r>
+      <w:r>
+        <w:t xml:space="preserve">JUnit files </w:t>
+      </w:r>
+      <w:r>
+        <w:t>can be located</w:t>
+      </w:r>
+      <w:r>
+        <w:t xml:space="preserve"> in the</w:t>
+      </w:r>
+      <w:r>
         <w:t xml:space="preserve"> </w:t>
       </w:r>
-      <w:proofErr w:type="spellStart"/>
-      <w:r>
-        <w:t>GitHub</w:t>
-      </w:r>
-      <w:proofErr w:type="spellEnd"/>
-      <w:r>
-        <w:t xml:space="preserve"> </w:t>
-      </w:r>
-      <w:proofErr w:type="gramStart"/>
-      <w:r>
-        <w:t>repository.</w:t>
-      </w:r>
-      <w:proofErr w:type="gramEnd"/>
-      <w:r>
-        <w:t xml:space="preserve">  The Cucumber feature files </w:t>
-      </w:r>
-      <w:r>
-        <w:t>are located</w:t>
-      </w:r>
-      <w:r>
-        <w:t xml:space="preserve"> in the </w:t>
-      </w:r>
-      <w:proofErr w:type="spellStart"/>
-      <w:r>
-        <w:t>src</w:t>
-      </w:r>
-      <w:proofErr w:type="spellEnd"/>
-      <w:r>
-        <w:t xml:space="preserve">/test/resource </w:t>
-      </w:r>
-      <w:r>
-        <w:t xml:space="preserve">source </w:t>
-      </w:r>
-      <w:r>
-        <w:t xml:space="preserve">folder.  The </w:t>
-      </w:r>
-      <w:proofErr w:type="spellStart"/>
-      <w:r>
-        <w:t>JUnit</w:t>
-      </w:r>
-      <w:proofErr w:type="spellEnd"/>
-      <w:r>
-        <w:t xml:space="preserve"> files </w:t>
-      </w:r>
-      <w:r>
-        <w:t>can be located</w:t>
-      </w:r>
-      <w:r>
-        <w:t xml:space="preserve"> in the</w:t>
-      </w:r>
-      <w:r>
-        <w:t xml:space="preserve"> </w:t>
-      </w:r>
-      <w:proofErr w:type="spellStart"/>
-      <w:r>
-        <w:t>com.cucumber.MavenCucumberSeleniumWebDriverJUnitPractice</w:t>
-      </w:r>
-      <w:proofErr w:type="spellEnd"/>
+      <w:r>
+        <w:t>com.cucumber</w:t>
+      </w:r>
+      <w:bookmarkStart w:id="0" w:name="_GoBack"/>
+      <w:bookmarkEnd w:id="0"/>
       <w:r>
         <w:t xml:space="preserve"> package.</w:t>
       </w:r>
@@ -3201,21 +2423,12 @@
             <w:tcW w:w="2430" w:type="dxa"/>
           </w:tcPr>
           <w:p>
-            <w:proofErr w:type="spellStart"/>
-            <w:r>
-              <w:rPr>
-                <w:sz w:val="20"/>
-                <w:szCs w:val="20"/>
-              </w:rPr>
-              <w:t>JUnit</w:t>
-            </w:r>
-            <w:proofErr w:type="spellEnd"/>
-            <w:r>
-              <w:rPr>
-                <w:sz w:val="20"/>
-                <w:szCs w:val="20"/>
-              </w:rPr>
-              <w:t xml:space="preserve"> File</w:t>
+            <w:r>
+              <w:rPr>
+                <w:sz w:val="20"/>
+                <w:szCs w:val="20"/>
+              </w:rPr>
+              <w:t>JUnit File</w:t>
             </w:r>
           </w:p>
         </w:tc>
@@ -3232,7 +2445,6 @@
                 <w:szCs w:val="20"/>
               </w:rPr>
             </w:pPr>
-            <w:proofErr w:type="spellStart"/>
             <w:r>
               <w:rPr>
                 <w:sz w:val="20"/>
@@ -3247,7 +2459,6 @@
               </w:rPr>
               <w:t>Options</w:t>
             </w:r>
-            <w:proofErr w:type="spellEnd"/>
           </w:p>
         </w:tc>
         <w:tc>
@@ -3261,7 +2472,6 @@
                 <w:szCs w:val="20"/>
               </w:rPr>
             </w:pPr>
-            <w:proofErr w:type="spellStart"/>
             <w:r>
               <w:rPr>
                 <w:sz w:val="20"/>
@@ -3274,31 +2484,14 @@
                 <w:sz w:val="20"/>
                 <w:szCs w:val="20"/>
               </w:rPr>
-              <w:t>Options</w:t>
-            </w:r>
-            <w:proofErr w:type="spellEnd"/>
-            <w:r>
-              <w:rPr>
-                <w:sz w:val="20"/>
-                <w:szCs w:val="20"/>
-              </w:rPr>
-              <w:t xml:space="preserve"> specifies </w:t>
-            </w:r>
-            <w:proofErr w:type="spellStart"/>
-            <w:r>
-              <w:rPr>
-                <w:sz w:val="20"/>
-                <w:szCs w:val="20"/>
-              </w:rPr>
-              <w:t>JUnit</w:t>
-            </w:r>
-            <w:proofErr w:type="spellEnd"/>
-            <w:r>
-              <w:rPr>
-                <w:sz w:val="20"/>
-                <w:szCs w:val="20"/>
-              </w:rPr>
-              <w:t xml:space="preserve"> </w:t>
+              <w:t xml:space="preserve">Options specifies </w:t>
+            </w:r>
+            <w:r>
+              <w:rPr>
+                <w:sz w:val="20"/>
+                <w:szCs w:val="20"/>
+              </w:rPr>
+              <w:t xml:space="preserve">JUnit </w:t>
             </w:r>
             <w:r>
               <w:rPr>
@@ -3417,17 +2610,8 @@
                 <w:sz w:val="20"/>
                 <w:szCs w:val="20"/>
               </w:rPr>
-              <w:t xml:space="preserve">Selenium </w:t>
-            </w:r>
-            <w:proofErr w:type="spellStart"/>
-            <w:r>
-              <w:rPr>
-                <w:sz w:val="20"/>
-                <w:szCs w:val="20"/>
-              </w:rPr>
-              <w:t>WebDriver</w:t>
-            </w:r>
-            <w:proofErr w:type="spellEnd"/>
+              <w:t>Selenium WebDriver</w:t>
+            </w:r>
           </w:p>
         </w:tc>
         <w:tc>
@@ -3446,23 +2630,7 @@
                 <w:sz w:val="20"/>
                 <w:szCs w:val="20"/>
               </w:rPr>
-              <w:t xml:space="preserve">Specify the Selenium </w:t>
-            </w:r>
-            <w:proofErr w:type="spellStart"/>
-            <w:r>
-              <w:rPr>
-                <w:sz w:val="20"/>
-                <w:szCs w:val="20"/>
-              </w:rPr>
-              <w:t>WebDriver</w:t>
-            </w:r>
-            <w:proofErr w:type="spellEnd"/>
-            <w:r>
-              <w:rPr>
-                <w:sz w:val="20"/>
-                <w:szCs w:val="20"/>
-              </w:rPr>
-              <w:t xml:space="preserve"> implementation.  </w:t>
+              <w:t xml:space="preserve">Specify the Selenium WebDriver implementation.  </w:t>
             </w:r>
             <w:r>
               <w:rPr>
@@ -3483,39 +2651,7 @@
                 <w:sz w:val="20"/>
                 <w:szCs w:val="20"/>
               </w:rPr>
-              <w:t xml:space="preserve"> </w:t>
-            </w:r>
-            <w:proofErr w:type="spellStart"/>
-            <w:r>
-              <w:rPr>
-                <w:sz w:val="20"/>
-                <w:szCs w:val="20"/>
-              </w:rPr>
-              <w:t>PhantomJSDriver</w:t>
-            </w:r>
-            <w:proofErr w:type="spellEnd"/>
-            <w:r>
-              <w:rPr>
-                <w:sz w:val="20"/>
-                <w:szCs w:val="20"/>
-              </w:rPr>
-              <w:t xml:space="preserve"> and returns the </w:t>
-            </w:r>
-            <w:proofErr w:type="spellStart"/>
-            <w:r>
-              <w:rPr>
-                <w:sz w:val="20"/>
-                <w:szCs w:val="20"/>
-              </w:rPr>
-              <w:t>WebDriver</w:t>
-            </w:r>
-            <w:proofErr w:type="spellEnd"/>
-            <w:r>
-              <w:rPr>
-                <w:sz w:val="20"/>
-                <w:szCs w:val="20"/>
-              </w:rPr>
-              <w:t xml:space="preserve"> interface.</w:t>
+              <w:t xml:space="preserve"> PhantomJSDriver and returns the WebDriver interface.</w:t>
             </w:r>
           </w:p>
         </w:tc>
@@ -3598,23 +2734,7 @@
                 <w:sz w:val="20"/>
                 <w:szCs w:val="20"/>
               </w:rPr>
-              <w:t xml:space="preserve">functionality is to specify the </w:t>
-            </w:r>
-            <w:proofErr w:type="spellStart"/>
-            <w:r>
-              <w:rPr>
-                <w:sz w:val="20"/>
-                <w:szCs w:val="20"/>
-              </w:rPr>
-              <w:t>PhantomJS</w:t>
-            </w:r>
-            <w:proofErr w:type="spellEnd"/>
-            <w:r>
-              <w:rPr>
-                <w:sz w:val="20"/>
-                <w:szCs w:val="20"/>
-              </w:rPr>
-              <w:t xml:space="preserve"> binary package located on my machine versus the location on the AWS Ubuntu server.</w:t>
+              <w:t>functionality is to specify the PhantomJS binary package located on my machine versus the location on the AWS Ubuntu server.</w:t>
             </w:r>
           </w:p>
         </w:tc>
@@ -3658,8 +2778,6 @@
                 <w:szCs w:val="20"/>
               </w:rPr>
             </w:pPr>
-            <w:proofErr w:type="spellStart"/>
-            <w:proofErr w:type="gramStart"/>
             <w:r>
               <w:rPr>
                 <w:sz w:val="20"/>
@@ -3667,8 +2785,6 @@
               </w:rPr>
               <w:t>parameters.properties</w:t>
             </w:r>
-            <w:proofErr w:type="spellEnd"/>
-            <w:proofErr w:type="gramEnd"/>
           </w:p>
         </w:tc>
       </w:tr>
@@ -3834,8 +2950,6 @@
                 <w:szCs w:val="20"/>
               </w:rPr>
             </w:pPr>
-            <w:proofErr w:type="spellStart"/>
-            <w:proofErr w:type="gramStart"/>
             <w:r>
               <w:rPr>
                 <w:sz w:val="20"/>
@@ -3843,8 +2957,6 @@
               </w:rPr>
               <w:t>zooTest.feature</w:t>
             </w:r>
-            <w:proofErr w:type="spellEnd"/>
-            <w:proofErr w:type="gramEnd"/>
           </w:p>
         </w:tc>
         <w:tc>
@@ -3895,7 +3007,6 @@
               </w:rPr>
               <w:t xml:space="preserve">Page Objects located in the </w:t>
             </w:r>
-            <w:proofErr w:type="spellStart"/>
             <w:r>
               <w:rPr>
                 <w:sz w:val="20"/>
@@ -3910,7 +3021,6 @@
               </w:rPr>
               <w:t>pageObjectZoo</w:t>
             </w:r>
-            <w:proofErr w:type="spellEnd"/>
             <w:r>
               <w:rPr>
                 <w:sz w:val="20"/>
@@ -3945,23 +3055,7 @@
                 <w:sz w:val="20"/>
                 <w:szCs w:val="20"/>
               </w:rPr>
-              <w:t xml:space="preserve">AbstractPage.java:  Takes care of </w:t>
-            </w:r>
-            <w:proofErr w:type="spellStart"/>
-            <w:r>
-              <w:rPr>
-                <w:sz w:val="20"/>
-                <w:szCs w:val="20"/>
-              </w:rPr>
-              <w:t>WebDriver</w:t>
-            </w:r>
-            <w:proofErr w:type="spellEnd"/>
-            <w:r>
-              <w:rPr>
-                <w:sz w:val="20"/>
-                <w:szCs w:val="20"/>
-              </w:rPr>
-              <w:t xml:space="preserve"> management.</w:t>
+              <w:t>AbstractPage.java:  Takes care of WebDriver management.</w:t>
             </w:r>
           </w:p>
           <w:p>
@@ -4050,7 +3144,6 @@
               </w:rPr>
               <w:t xml:space="preserve"> </w:t>
             </w:r>
-            <w:proofErr w:type="spellStart"/>
             <w:r>
               <w:rPr>
                 <w:sz w:val="20"/>
@@ -4058,7 +3151,6 @@
               </w:rPr>
               <w:t>ContactConfirmPage</w:t>
             </w:r>
-            <w:proofErr w:type="spellEnd"/>
           </w:p>
           <w:p>
             <w:pPr>
@@ -4103,13 +3195,8 @@
         <w:t>tests using a headless environment</w:t>
       </w:r>
       <w:r>
-        <w:t xml:space="preserve"> using tools such as </w:t>
-      </w:r>
-      <w:proofErr w:type="spellStart"/>
-      <w:r>
-        <w:t>PhantomJS</w:t>
-      </w:r>
-      <w:proofErr w:type="spellEnd"/>
+        <w:t xml:space="preserve"> using tools such as PhantomJS</w:t>
+      </w:r>
       <w:r>
         <w:t>.</w:t>
       </w:r>
@@ -4134,14 +3221,12 @@
       <w:r>
         <w:t xml:space="preserve">, Java, Maven, and </w:t>
       </w:r>
-      <w:proofErr w:type="spellStart"/>
       <w:r>
         <w:t>G</w:t>
       </w:r>
       <w:r>
         <w:t>it</w:t>
       </w:r>
-      <w:proofErr w:type="spellEnd"/>
       <w:r>
         <w:t xml:space="preserve"> </w:t>
       </w:r>
@@ -4187,15 +3272,7 @@
         <w:t>Java</w:t>
       </w:r>
       <w:r>
-        <w:t xml:space="preserve"> project in </w:t>
-      </w:r>
-      <w:proofErr w:type="spellStart"/>
-      <w:r>
-        <w:t>GitHub</w:t>
-      </w:r>
-      <w:proofErr w:type="spellEnd"/>
-      <w:r>
-        <w:t xml:space="preserve">.  </w:t>
+        <w:t xml:space="preserve"> project in GitHub.  </w:t>
       </w:r>
       <w:r>
         <w:t>This example Jenkins has been installed on an AWS E2 Ubuntu server.</w:t>
@@ -4274,34 +3351,14 @@
               <w:t>$</w:t>
             </w:r>
             <w:r>
-              <w:t xml:space="preserve"> </w:t>
-            </w:r>
-            <w:proofErr w:type="spellStart"/>
-            <w:proofErr w:type="gramStart"/>
-            <w:r>
-              <w:t>sudo</w:t>
-            </w:r>
-            <w:proofErr w:type="spellEnd"/>
-            <w:proofErr w:type="gramEnd"/>
-            <w:r>
-              <w:t xml:space="preserve"> </w:t>
-            </w:r>
-            <w:proofErr w:type="spellStart"/>
-            <w:r>
-              <w:t>su</w:t>
-            </w:r>
-            <w:proofErr w:type="spellEnd"/>
-            <w:r>
-              <w:t xml:space="preserve"> – </w:t>
-            </w:r>
-            <w:proofErr w:type="spellStart"/>
+              <w:t xml:space="preserve"> sudo su – </w:t>
+            </w:r>
             <w:r>
               <w:t>j</w:t>
             </w:r>
             <w:r>
               <w:t>enkins</w:t>
             </w:r>
-            <w:proofErr w:type="spellEnd"/>
           </w:p>
           <w:p/>
         </w:tc>
@@ -4323,36 +3380,16 @@
           </w:tcPr>
           <w:p>
             <w:r>
-              <w:t>$ cd .</w:t>
-            </w:r>
-            <w:proofErr w:type="spellStart"/>
-            <w:r>
-              <w:t>ssh</w:t>
-            </w:r>
-            <w:proofErr w:type="spellEnd"/>
+              <w:t>$ cd .ssh</w:t>
+            </w:r>
           </w:p>
           <w:p>
             <w:r>
               <w:t xml:space="preserve">$ </w:t>
             </w:r>
-            <w:proofErr w:type="spellStart"/>
-            <w:proofErr w:type="gramStart"/>
-            <w:r>
-              <w:t>ssh</w:t>
-            </w:r>
-            <w:proofErr w:type="gramEnd"/>
-            <w:r>
-              <w:t>-keygen</w:t>
-            </w:r>
-            <w:proofErr w:type="spellEnd"/>
-            <w:r>
-              <w:t xml:space="preserve"> -t </w:t>
-            </w:r>
-            <w:proofErr w:type="spellStart"/>
-            <w:r>
-              <w:t>dsa</w:t>
-            </w:r>
-            <w:proofErr w:type="spellEnd"/>
+            <w:r>
+              <w:t>ssh-keygen -t dsa</w:t>
+            </w:r>
           </w:p>
           <w:p/>
         </w:tc>
@@ -4374,15 +3411,7 @@
           </w:tcPr>
           <w:p>
             <w:r>
-              <w:t xml:space="preserve">$ </w:t>
-            </w:r>
-            <w:proofErr w:type="gramStart"/>
-            <w:r>
-              <w:t>cat</w:t>
-            </w:r>
-            <w:proofErr w:type="gramEnd"/>
-            <w:r>
-              <w:t xml:space="preserve"> </w:t>
+              <w:t xml:space="preserve">$ cat </w:t>
             </w:r>
             <w:r>
               <w:t>MavenCucumberSeleniumWebDriverJUnitPractice</w:t>
@@ -4405,14 +3434,12 @@
                 <w:i/>
               </w:rPr>
             </w:pPr>
-            <w:proofErr w:type="spellStart"/>
             <w:r>
               <w:rPr>
                 <w:i/>
               </w:rPr>
               <w:t>GitHub</w:t>
             </w:r>
-            <w:proofErr w:type="spellEnd"/>
           </w:p>
         </w:tc>
       </w:tr>
@@ -4423,15 +3450,7 @@
           </w:tcPr>
           <w:p>
             <w:r>
-              <w:t xml:space="preserve">Add and paste deploy key in </w:t>
-            </w:r>
-            <w:proofErr w:type="spellStart"/>
-            <w:r>
-              <w:t>GitHub</w:t>
-            </w:r>
-            <w:proofErr w:type="spellEnd"/>
-            <w:r>
-              <w:t xml:space="preserve"> project.</w:t>
+              <w:t>Add and paste deploy key in GitHub project.</w:t>
             </w:r>
           </w:p>
         </w:tc>
@@ -4584,11 +3603,9 @@
             </w:r>
           </w:p>
           <w:p>
-            <w:proofErr w:type="gramStart"/>
             <w:r>
               <w:t>mail.gregorydombchik.com</w:t>
             </w:r>
-            <w:proofErr w:type="gramEnd"/>
           </w:p>
         </w:tc>
       </w:tr>
@@ -4728,15 +3745,7 @@
           </w:p>
           <w:p>
             <w:r>
-              <w:t>/</w:t>
-            </w:r>
-            <w:proofErr w:type="spellStart"/>
-            <w:r>
-              <w:t>usr</w:t>
-            </w:r>
-            <w:proofErr w:type="spellEnd"/>
-            <w:r>
-              <w:t>/share/maven/</w:t>
+              <w:t>/usr/share/maven/</w:t>
             </w:r>
           </w:p>
         </w:tc>
@@ -4814,23 +3823,7 @@
           </w:p>
           <w:p>
             <w:r>
-              <w:t>/</w:t>
-            </w:r>
-            <w:proofErr w:type="spellStart"/>
-            <w:r>
-              <w:t>usr</w:t>
-            </w:r>
-            <w:proofErr w:type="spellEnd"/>
-            <w:r>
-              <w:t>/lib/</w:t>
-            </w:r>
-            <w:proofErr w:type="spellStart"/>
-            <w:r>
-              <w:t>jvm</w:t>
-            </w:r>
-            <w:proofErr w:type="spellEnd"/>
-            <w:r>
-              <w:t>/java-7-oracle/</w:t>
+              <w:t>/usr/lib/jvm/java-7-oracle/</w:t>
             </w:r>
           </w:p>
         </w:tc>
@@ -4909,13 +3902,8 @@
             <w:r>
               <w:t xml:space="preserve"> remote </w:t>
             </w:r>
-            <w:proofErr w:type="spellStart"/>
-            <w:r>
-              <w:t>GitHub</w:t>
-            </w:r>
-            <w:proofErr w:type="spellEnd"/>
-            <w:r>
-              <w:t xml:space="preserve"> </w:t>
+            <w:r>
+              <w:t xml:space="preserve">GitHub </w:t>
             </w:r>
             <w:r>
               <w:t>repository.</w:t>
@@ -4933,15 +3921,7 @@
           </w:p>
           <w:p>
             <w:r>
-              <w:t>Select the “</w:t>
-            </w:r>
-            <w:proofErr w:type="spellStart"/>
-            <w:r>
-              <w:t>Git</w:t>
-            </w:r>
-            <w:proofErr w:type="spellEnd"/>
-            <w:r>
-              <w:t>” option.</w:t>
+              <w:t>Select the “Git” option.</w:t>
             </w:r>
           </w:p>
           <w:p>
@@ -5060,13 +4040,8 @@
             </w:r>
           </w:p>
           <w:p>
-            <w:proofErr w:type="gramStart"/>
-            <w:r>
-              <w:t>clean</w:t>
-            </w:r>
-            <w:proofErr w:type="gramEnd"/>
-            <w:r>
-              <w:t xml:space="preserve"> install</w:t>
+            <w:r>
+              <w:t>clean install</w:t>
             </w:r>
           </w:p>
           <w:p/>
@@ -5076,11 +4051,9 @@
             </w:r>
           </w:p>
           <w:p>
-            <w:proofErr w:type="gramStart"/>
             <w:r>
               <w:t>pom.xml</w:t>
             </w:r>
-            <w:proofErr w:type="gramEnd"/>
           </w:p>
         </w:tc>
       </w:tr>
@@ -5134,14 +4107,12 @@
             <w:gridSpan w:val="2"/>
           </w:tcPr>
           <w:p>
-            <w:proofErr w:type="spellStart"/>
             <w:r>
               <w:rPr>
                 <w:i/>
               </w:rPr>
               <w:t>GitHub</w:t>
             </w:r>
-            <w:proofErr w:type="spellEnd"/>
           </w:p>
         </w:tc>
       </w:tr>
@@ -5152,33 +4123,12 @@
           </w:tcPr>
           <w:p>
             <w:r>
-              <w:t xml:space="preserve">Add Jenkins </w:t>
-            </w:r>
-            <w:proofErr w:type="spellStart"/>
-            <w:r>
-              <w:t>GitHub</w:t>
-            </w:r>
-            <w:proofErr w:type="spellEnd"/>
-            <w:r>
-              <w:t xml:space="preserve"> Plugin you can automatically trigger build jobs when</w:t>
-            </w:r>
-          </w:p>
-          <w:p>
-            <w:proofErr w:type="gramStart"/>
-            <w:r>
-              <w:t>pushes</w:t>
-            </w:r>
-            <w:proofErr w:type="gramEnd"/>
-            <w:r>
-              <w:t xml:space="preserve"> are made to </w:t>
-            </w:r>
-            <w:proofErr w:type="spellStart"/>
-            <w:r>
-              <w:t>GitHub</w:t>
-            </w:r>
-            <w:proofErr w:type="spellEnd"/>
-            <w:r>
-              <w:t>.</w:t>
+              <w:t>Add Jenkins GitHub Plugin you can automatically trigger build jobs when</w:t>
+            </w:r>
+          </w:p>
+          <w:p>
+            <w:r>
+              <w:t>pushes are made to GitHub.</w:t>
             </w:r>
           </w:p>
         </w:tc>
@@ -5206,36 +4156,12 @@
           </w:p>
           <w:p>
             <w:r>
-              <w:t>Select from the “Add service” and select the “</w:t>
-            </w:r>
-            <w:proofErr w:type="spellStart"/>
-            <w:r>
-              <w:t>Jenkin’s</w:t>
-            </w:r>
-            <w:proofErr w:type="spellEnd"/>
-            <w:r>
-              <w:t xml:space="preserve"> (</w:t>
-            </w:r>
-            <w:proofErr w:type="spellStart"/>
-            <w:r>
-              <w:t>Git</w:t>
-            </w:r>
-            <w:proofErr w:type="spellEnd"/>
-            <w:r>
-              <w:t xml:space="preserve"> plugin)” option.  (NOT GITHUB PLUGIN.  This service does not appear to work).</w:t>
-            </w:r>
-          </w:p>
-          <w:p>
-            <w:r>
-              <w:t xml:space="preserve">Enter the following in the “Jenkins </w:t>
-            </w:r>
-            <w:proofErr w:type="spellStart"/>
-            <w:r>
-              <w:t>url</w:t>
-            </w:r>
-            <w:proofErr w:type="spellEnd"/>
-            <w:r>
-              <w:t>” text box:</w:t>
+              <w:t>Select from the “Add service” and select the “Jenkin’s (Git plugin)” option.  (NOT GITHUB PLUGIN.  This service does not appear to work).</w:t>
+            </w:r>
+          </w:p>
+          <w:p>
+            <w:r>
+              <w:t>Enter the following in the “Jenkins url” text box:</w:t>
             </w:r>
           </w:p>
           <w:p/>
@@ -5384,10 +4310,7 @@
       </w:r>
     </w:p>
     <w:p/>
-    <w:p>
-      <w:bookmarkStart w:id="0" w:name="_GoBack"/>
-      <w:bookmarkEnd w:id="0"/>
-    </w:p>
+    <w:p/>
     <w:sectPr>
       <w:pgSz w:w="12240" w:h="15840"/>
       <w:pgMar w:top="1440" w:right="1800" w:bottom="1440" w:left="1800" w:header="720" w:footer="720" w:gutter="0"/>

</xml_diff>